<commit_message>
Adjusted readme file and Documentation
</commit_message>
<xml_diff>
--- a/docs/Documentation_SizeReduction.docx
+++ b/docs/Documentation_SizeReduction.docx
@@ -22,13 +22,6 @@
           <w:lang w:val="en-US"/>
         </w:rPr>
       </w:pPr>
-    </w:p>
-    <w:p>
-      <w:pPr>
-        <w:rPr>
-          <w:lang w:val="en-US"/>
-        </w:rPr>
-      </w:pPr>
       <w:r>
         <w:rPr>
           <w:lang w:val="en-US"/>
@@ -142,19 +135,7 @@
         <w:rPr>
           <w:lang w:val="en-US"/>
         </w:rPr>
-        <w:t>Fi</w:t>
-      </w:r>
-      <w:r>
-        <w:rPr>
-          <w:lang w:val="en-US"/>
-        </w:rPr>
-        <w:t>g</w:t>
-      </w:r>
-      <w:r>
-        <w:rPr>
-          <w:lang w:val="en-US"/>
-        </w:rPr>
-        <w:t xml:space="preserve">ure </w:t>
+        <w:t xml:space="preserve">Figure </w:t>
       </w:r>
       <w:r>
         <w:rPr>
@@ -329,7 +310,7 @@
           <w:lang w:val="en-US"/>
         </w:rPr>
         <w:drawing>
-          <wp:anchor distT="0" distB="0" distL="114300" distR="114300" simplePos="0" relativeHeight="251664384" behindDoc="0" locked="0" layoutInCell="1" allowOverlap="1" wp14:anchorId="3CAF85CF" wp14:editId="208D0A6C">
+          <wp:anchor distT="0" distB="0" distL="114300" distR="114300" simplePos="0" relativeHeight="251664384" behindDoc="0" locked="0" layoutInCell="1" allowOverlap="1" wp14:anchorId="3CAF85CF" wp14:editId="29BA63BF">
             <wp:simplePos x="0" y="0"/>
             <wp:positionH relativeFrom="column">
               <wp:posOffset>-76835</wp:posOffset>
@@ -695,8 +676,8 @@
                                 <w:lang w:val="en-US"/>
                               </w:rPr>
                             </w:pPr>
+                            <w:bookmarkStart w:id="1" w:name="_Ref161873382"/>
                             <w:bookmarkStart w:id="2" w:name="_Ref161873377"/>
-                            <w:bookmarkStart w:id="3" w:name="_Ref161873382"/>
                             <w:proofErr w:type="spellStart"/>
                             <w:r>
                               <w:t>Figure</w:t>
@@ -723,7 +704,7 @@
                             <w:r>
                               <w:fldChar w:fldCharType="end"/>
                             </w:r>
-                            <w:bookmarkEnd w:id="3"/>
+                            <w:bookmarkEnd w:id="1"/>
                             <w:r>
                               <w:t>: Original footprint</w:t>
                             </w:r>
@@ -867,13 +848,6 @@
     </w:p>
     <w:p>
       <w:pPr>
-        <w:rPr>
-          <w:lang w:val="en-US"/>
-        </w:rPr>
-      </w:pPr>
-    </w:p>
-    <w:p>
-      <w:pPr>
         <w:pStyle w:val="Kop2"/>
         <w:rPr>
           <w:lang w:val="en-US"/>
@@ -949,8 +923,14 @@
     <w:p>
       <w:pPr>
         <w:pStyle w:val="Kop2"/>
-      </w:pPr>
-      <w:r>
+        <w:rPr>
+          <w:lang w:val="en-US"/>
+        </w:rPr>
+      </w:pPr>
+      <w:r>
+        <w:rPr>
+          <w:lang w:val="en-US"/>
+        </w:rPr>
         <w:t xml:space="preserve">Debug </w:t>
       </w:r>
     </w:p>
@@ -980,13 +960,12 @@
         </w:rPr>
         <w:t>. During network joining, a considerable amount of strings are typically sent to the serial terminal, contributing to a larger footprint.</w:t>
       </w:r>
-    </w:p>
-    <w:p>
-      <w:pPr>
+      <w:r>
         <w:rPr>
           <w:lang w:val="en-US" w:eastAsia="nl-NL"/>
         </w:rPr>
-      </w:pPr>
+        <w:br/>
+      </w:r>
       <w:r>
         <w:rPr>
           <w:lang w:val="en-US" w:eastAsia="nl-NL"/>
@@ -1008,6 +987,9 @@
         <w:t xml:space="preserve"> file. By default, when using this streamlined library, the variable is set to disable these debug prints. However, if necessary, users can easily enable them by adjusting the variable to </w:t>
       </w:r>
       <w:r>
+        <w:rPr>
+          <w:lang w:val="en-US"/>
+        </w:rPr>
         <w:t>‘</w:t>
       </w:r>
       <w:r>
@@ -1017,6 +999,9 @@
         <w:t>1</w:t>
       </w:r>
       <w:r>
+        <w:rPr>
+          <w:lang w:val="en-US"/>
+        </w:rPr>
         <w:t>’</w:t>
       </w:r>
       <w:r>
@@ -1026,6 +1011,9 @@
         <w:t>. It's strongly recommended to do this only in case of troubleshooting code issues.</w:t>
       </w:r>
       <w:r>
+        <w:rPr>
+          <w:lang w:val="en-US"/>
+        </w:rPr>
         <w:t xml:space="preserve"> </w:t>
       </w:r>
       <w:r>
@@ -1170,215 +1158,107 @@
         </w:rPr>
         <w:t xml:space="preserve"> devices. They operate with a simple "listen-before-talk" protocol, meaning they can only transmit data when prompted by the network, such as after receiving a downlink message from the network server. After transmitting, they open two receive windows for a short duration to listen for potential acknowledgments or additional downlink messages.</w:t>
       </w:r>
-    </w:p>
-    <w:p>
-      <w:pPr>
-        <w:rPr>
-          <w:lang w:val="en-US"/>
-        </w:rPr>
-      </w:pPr>
+      <w:r>
+        <w:rPr>
+          <w:lang w:val="en-US"/>
+        </w:rPr>
+        <w:br/>
+      </w:r>
       <w:r>
         <w:rPr>
           <w:lang w:val="en-US"/>
         </w:rPr>
         <w:t>Classes B and C offer additional functionalities and features compared to Class A. Class B devices have scheduled receive windows, allowing them to listen for downlink messages at specific times, even if they haven't recently transmitted any data. Class C devices, on the other hand, have continuous receive windows, enabling them to listen for downlink messages almost all the time, except when they're transmitting data.</w:t>
       </w:r>
-    </w:p>
-    <w:p>
+      <w:r>
+        <w:rPr>
+          <w:lang w:val="en-US"/>
+        </w:rPr>
+        <w:t xml:space="preserve"> </w:t>
+      </w:r>
+      <w:r>
+        <w:rPr>
+          <w:lang w:val="en-US"/>
+        </w:rPr>
+        <w:t xml:space="preserve">However, despite the additional features provided by Classes B and C, they are not mandatory for </w:t>
+      </w:r>
+      <w:r>
+        <w:rPr>
+          <w:lang w:val="en-US"/>
+        </w:rPr>
+        <w:t xml:space="preserve">all </w:t>
+      </w:r>
+      <w:proofErr w:type="spellStart"/>
+      <w:r>
+        <w:rPr>
+          <w:lang w:val="en-US"/>
+        </w:rPr>
+        <w:t>LoRaWAN</w:t>
+      </w:r>
+      <w:proofErr w:type="spellEnd"/>
+      <w:r>
+        <w:rPr>
+          <w:lang w:val="en-US"/>
+        </w:rPr>
+        <w:t xml:space="preserve"> devices. including the device targeted by the library.</w:t>
+      </w:r>
+      <w:r>
+        <w:rPr>
+          <w:lang w:val="en-US"/>
+        </w:rPr>
+        <w:t xml:space="preserve"> </w:t>
+      </w:r>
+      <w:r>
+        <w:rPr>
+          <w:lang w:val="en-US"/>
+        </w:rPr>
+        <w:t xml:space="preserve">Class A is the minimum requirement for </w:t>
+      </w:r>
+      <w:proofErr w:type="spellStart"/>
+      <w:r>
+        <w:rPr>
+          <w:lang w:val="en-US"/>
+        </w:rPr>
+        <w:t>LoRaWAN</w:t>
+      </w:r>
+      <w:proofErr w:type="spellEnd"/>
+      <w:r>
+        <w:rPr>
+          <w:lang w:val="en-US"/>
+        </w:rPr>
+        <w:t xml:space="preserve"> compliance. Therefore, i</w:t>
+      </w:r>
+      <w:r>
+        <w:rPr>
+          <w:lang w:val="en-US"/>
+        </w:rPr>
+        <w:t>n</w:t>
+      </w:r>
+      <w:r>
+        <w:rPr>
+          <w:lang w:val="en-US"/>
+        </w:rPr>
+        <w:t xml:space="preserve"> the library</w:t>
+      </w:r>
+      <w:r>
+        <w:rPr>
+          <w:lang w:val="en-US"/>
+        </w:rPr>
+        <w:t xml:space="preserve">, all the functions regarding to Class B or C devices have been removed. </w:t>
+      </w:r>
+    </w:p>
+    <w:p>
+      <w:pPr>
+        <w:pStyle w:val="Kop1"/>
+        <w:rPr>
+          <w:lang w:val="en-US"/>
+        </w:rPr>
+      </w:pPr>
       <w:r>
         <w:rPr>
           <w:lang w:val="en-US"/>
         </w:rPr>
         <w:lastRenderedPageBreak/>
-        <w:t xml:space="preserve">However, despite the additional features provided by Classes B and C, they are not mandatory for </w:t>
-      </w:r>
-      <w:proofErr w:type="spellStart"/>
-      <w:r>
-        <w:t>all</w:t>
-      </w:r>
-      <w:proofErr w:type="spellEnd"/>
-      <w:r>
-        <w:t xml:space="preserve"> </w:t>
-      </w:r>
-      <w:proofErr w:type="spellStart"/>
-      <w:r>
-        <w:rPr>
-          <w:lang w:val="en-US"/>
-        </w:rPr>
-        <w:t>LoRaWAN</w:t>
-      </w:r>
-      <w:proofErr w:type="spellEnd"/>
-      <w:r>
-        <w:rPr>
-          <w:lang w:val="en-US"/>
-        </w:rPr>
-        <w:t xml:space="preserve"> devices. including the device targeted by the </w:t>
-      </w:r>
-      <w:proofErr w:type="spellStart"/>
-      <w:r>
-        <w:rPr>
-          <w:lang w:val="en-US"/>
-        </w:rPr>
-        <w:t>library.Class</w:t>
-      </w:r>
-      <w:proofErr w:type="spellEnd"/>
-      <w:r>
-        <w:rPr>
-          <w:lang w:val="en-US"/>
-        </w:rPr>
-        <w:t xml:space="preserve"> A is the minimum requirement for </w:t>
-      </w:r>
-      <w:proofErr w:type="spellStart"/>
-      <w:r>
-        <w:rPr>
-          <w:lang w:val="en-US"/>
-        </w:rPr>
-        <w:t>LoRaWAN</w:t>
-      </w:r>
-      <w:proofErr w:type="spellEnd"/>
-      <w:r>
-        <w:rPr>
-          <w:lang w:val="en-US"/>
-        </w:rPr>
-        <w:t xml:space="preserve"> compliance. Therefore, </w:t>
-      </w:r>
-      <w:proofErr w:type="spellStart"/>
-      <w:r>
-        <w:rPr>
-          <w:lang w:val="en-US"/>
-        </w:rPr>
-        <w:t>i</w:t>
-      </w:r>
-      <w:proofErr w:type="spellEnd"/>
-      <w:r>
-        <w:t>n</w:t>
-      </w:r>
-      <w:r>
-        <w:rPr>
-          <w:lang w:val="en-US"/>
-        </w:rPr>
-        <w:t xml:space="preserve"> the library</w:t>
-      </w:r>
-      <w:r>
-        <w:t xml:space="preserve">, </w:t>
-      </w:r>
-      <w:proofErr w:type="spellStart"/>
-      <w:r>
-        <w:t>all</w:t>
-      </w:r>
-      <w:proofErr w:type="spellEnd"/>
-      <w:r>
-        <w:t xml:space="preserve"> </w:t>
-      </w:r>
-      <w:proofErr w:type="spellStart"/>
-      <w:r>
-        <w:t>the</w:t>
-      </w:r>
-      <w:proofErr w:type="spellEnd"/>
-      <w:r>
-        <w:t xml:space="preserve"> </w:t>
-      </w:r>
-      <w:proofErr w:type="spellStart"/>
-      <w:r>
-        <w:t>functions</w:t>
-      </w:r>
-      <w:proofErr w:type="spellEnd"/>
-      <w:r>
-        <w:t xml:space="preserve"> </w:t>
-      </w:r>
-      <w:proofErr w:type="spellStart"/>
-      <w:r>
-        <w:t>regarding</w:t>
-      </w:r>
-      <w:proofErr w:type="spellEnd"/>
-      <w:r>
-        <w:t xml:space="preserve"> </w:t>
-      </w:r>
-      <w:proofErr w:type="spellStart"/>
-      <w:r>
-        <w:t>to</w:t>
-      </w:r>
-      <w:proofErr w:type="spellEnd"/>
-      <w:r>
-        <w:t xml:space="preserve"> Class B or C </w:t>
-      </w:r>
-      <w:proofErr w:type="spellStart"/>
-      <w:r>
-        <w:t>devices</w:t>
-      </w:r>
-      <w:proofErr w:type="spellEnd"/>
-      <w:r>
-        <w:t xml:space="preserve"> have been </w:t>
-      </w:r>
-      <w:proofErr w:type="spellStart"/>
-      <w:r>
-        <w:t>removed</w:t>
-      </w:r>
-      <w:proofErr w:type="spellEnd"/>
-      <w:r>
-        <w:t xml:space="preserve">. </w:t>
-      </w:r>
-    </w:p>
-    <w:p>
-      <w:pPr>
-        <w:rPr>
-          <w:lang w:val="en-US"/>
-        </w:rPr>
-      </w:pPr>
-    </w:p>
-    <w:p>
-      <w:pPr>
-        <w:rPr>
-          <w:lang w:val="en-US"/>
-        </w:rPr>
-      </w:pPr>
-    </w:p>
-    <w:p>
-      <w:pPr>
-        <w:pStyle w:val="Kop2"/>
-        <w:rPr>
-          <w:lang w:val="en-US"/>
-        </w:rPr>
-      </w:pPr>
-      <w:r>
-        <w:rPr>
-          <w:lang w:val="en-US"/>
-        </w:rPr>
-        <w:t>Remaining adjustments</w:t>
-      </w:r>
-    </w:p>
-    <w:p>
-      <w:pPr>
-        <w:rPr>
-          <w:lang w:val="en-US"/>
-        </w:rPr>
-      </w:pPr>
-    </w:p>
-    <w:p>
-      <w:pPr>
-        <w:rPr>
-          <w:lang w:val="en-US"/>
-        </w:rPr>
-      </w:pPr>
-    </w:p>
-    <w:p>
-      <w:pPr>
-        <w:rPr>
-          <w:lang w:val="en-US"/>
-        </w:rPr>
-      </w:pPr>
-    </w:p>
-    <w:p>
-      <w:pPr>
-        <w:pStyle w:val="Kop1"/>
-        <w:rPr>
-          <w:lang w:val="en-US"/>
-        </w:rPr>
-      </w:pPr>
-      <w:r>
-        <w:rPr>
-          <w:lang w:val="en-US"/>
-        </w:rPr>
         <w:t>References</w:t>
       </w:r>
     </w:p>
@@ -1389,6 +1269,9 @@
         </w:rPr>
       </w:pPr>
       <w:r>
+        <w:rPr>
+          <w:lang w:val="en-US"/>
+        </w:rPr>
         <w:t xml:space="preserve">Microchip. </w:t>
       </w:r>
       <w:r>
@@ -1403,15 +1286,7 @@
           <w:iCs/>
           <w:lang w:val="en-US"/>
         </w:rPr>
-        <w:t>T</w:t>
-      </w:r>
-      <w:r>
-        <w:rPr>
-          <w:i/>
-          <w:iCs/>
-          <w:lang w:val="en-US"/>
-        </w:rPr>
-        <w:t>he RN2483 LoRa Technology Module Command Reference User’s Guide</w:t>
+        <w:t>The RN2483 LoRa Technology Module Command Reference User’s Guide</w:t>
       </w:r>
       <w:r>
         <w:rPr>
@@ -1516,7 +1391,13 @@
     </w:r>
     <w:r>
       <w:tab/>
-      <w:t>Date: 3-21-2024</w:t>
+      <w:t>Date: 3-2</w:t>
+    </w:r>
+    <w:r>
+      <w:t>0</w:t>
+    </w:r>
+    <w:r>
+      <w:t>-2024</w:t>
     </w:r>
   </w:p>
 </w:hdr>

</xml_diff>

<commit_message>
Added documentation that might be useful for the presentation
</commit_message>
<xml_diff>
--- a/docs/Documentation_SizeReduction.docx
+++ b/docs/Documentation_SizeReduction.docx
@@ -310,7 +310,7 @@
           <w:lang w:val="en-US"/>
         </w:rPr>
         <w:drawing>
-          <wp:anchor distT="0" distB="0" distL="114300" distR="114300" simplePos="0" relativeHeight="251664384" behindDoc="0" locked="0" layoutInCell="1" allowOverlap="1" wp14:anchorId="3CAF85CF" wp14:editId="29BA63BF">
+          <wp:anchor distT="0" distB="0" distL="114300" distR="114300" simplePos="0" relativeHeight="251664384" behindDoc="0" locked="0" layoutInCell="1" allowOverlap="1" wp14:anchorId="3CAF85CF" wp14:editId="677C395F">
             <wp:simplePos x="0" y="0"/>
             <wp:positionH relativeFrom="column">
               <wp:posOffset>-76835</wp:posOffset>
@@ -676,8 +676,8 @@
                                 <w:lang w:val="en-US"/>
                               </w:rPr>
                             </w:pPr>
-                            <w:bookmarkStart w:id="1" w:name="_Ref161873382"/>
-                            <w:bookmarkStart w:id="2" w:name="_Ref161873377"/>
+                            <w:bookmarkStart w:id="2" w:name="_Ref161873382"/>
+                            <w:bookmarkStart w:id="3" w:name="_Ref161873377"/>
                             <w:proofErr w:type="spellStart"/>
                             <w:r>
                               <w:t>Figure</w:t>
@@ -704,11 +704,11 @@
                             <w:r>
                               <w:fldChar w:fldCharType="end"/>
                             </w:r>
-                            <w:bookmarkEnd w:id="1"/>
+                            <w:bookmarkEnd w:id="2"/>
                             <w:r>
                               <w:t>: Original footprint</w:t>
                             </w:r>
-                            <w:bookmarkEnd w:id="2"/>
+                            <w:bookmarkEnd w:id="3"/>
                           </w:p>
                         </w:txbxContent>
                       </wps:txbx>
@@ -739,8 +739,8 @@
                           <w:lang w:val="en-US"/>
                         </w:rPr>
                       </w:pPr>
-                      <w:bookmarkStart w:id="4" w:name="_Ref161873377"/>
-                      <w:bookmarkStart w:id="5" w:name="_Ref161873382"/>
+                      <w:bookmarkStart w:id="4" w:name="_Ref161873382"/>
+                      <w:bookmarkStart w:id="5" w:name="_Ref161873377"/>
                       <w:proofErr w:type="spellStart"/>
                       <w:r>
                         <w:t>Figure</w:t>
@@ -767,11 +767,11 @@
                       <w:r>
                         <w:fldChar w:fldCharType="end"/>
                       </w:r>
-                      <w:bookmarkEnd w:id="5"/>
+                      <w:bookmarkEnd w:id="4"/>
                       <w:r>
                         <w:t>: Original footprint</w:t>
                       </w:r>
-                      <w:bookmarkEnd w:id="4"/>
+                      <w:bookmarkEnd w:id="5"/>
                     </w:p>
                   </w:txbxContent>
                 </v:textbox>
@@ -1318,6 +1318,3369 @@
           <w:lang w:val="en-US"/>
         </w:rPr>
       </w:pPr>
+    </w:p>
+    <w:p>
+      <w:pPr>
+        <w:rPr>
+          <w:lang w:val="en-US"/>
+        </w:rPr>
+      </w:pPr>
+    </w:p>
+    <w:p>
+      <w:pPr>
+        <w:pStyle w:val="Kop1"/>
+        <w:rPr>
+          <w:lang w:val="en-US"/>
+        </w:rPr>
+      </w:pPr>
+      <w:r>
+        <w:rPr>
+          <w:lang w:val="en-US"/>
+        </w:rPr>
+        <w:t>Photo’s</w:t>
+      </w:r>
+    </w:p>
+    <w:p>
+      <w:pPr>
+        <w:rPr>
+          <w:lang w:val="en-US"/>
+        </w:rPr>
+      </w:pPr>
+      <w:r>
+        <w:rPr>
+          <w:lang w:val="en-US"/>
+        </w:rPr>
+        <w:t>Below are pictures / text / examples which might be handy for giving the presentation.</w:t>
+      </w:r>
+    </w:p>
+    <w:p>
+      <w:pPr>
+        <w:rPr>
+          <w:lang w:val="en-US"/>
+        </w:rPr>
+      </w:pPr>
+    </w:p>
+    <w:p>
+      <w:pPr>
+        <w:pStyle w:val="Kop2"/>
+        <w:rPr>
+          <w:lang w:val="en-US"/>
+        </w:rPr>
+      </w:pPr>
+      <w:r>
+        <w:rPr>
+          <w:lang w:val="en-US"/>
+        </w:rPr>
+        <w:t>Debug</w:t>
+      </w:r>
+    </w:p>
+    <w:p>
+      <w:pPr>
+        <w:rPr>
+          <w:lang w:val="en-US"/>
+        </w:rPr>
+      </w:pPr>
+      <w:r>
+        <w:rPr>
+          <w:lang w:val="en-US"/>
+        </w:rPr>
+        <w:t xml:space="preserve">When debug of </w:t>
+      </w:r>
+      <w:proofErr w:type="spellStart"/>
+      <w:r>
+        <w:rPr>
+          <w:lang w:val="en-US"/>
+        </w:rPr>
+        <w:t>TheThingsNetwork</w:t>
+      </w:r>
+      <w:proofErr w:type="spellEnd"/>
+      <w:r>
+        <w:rPr>
+          <w:lang w:val="en-US"/>
+        </w:rPr>
+        <w:t xml:space="preserve"> is on, (</w:t>
+      </w:r>
+      <w:r>
+        <w:rPr>
+          <w:lang w:val="en-US" w:eastAsia="nl-NL"/>
+        </w:rPr>
+        <w:t xml:space="preserve">#define DEBUG_SESSION </w:t>
+      </w:r>
+      <w:r>
+        <w:rPr>
+          <w:lang w:val="en-US" w:eastAsia="nl-NL"/>
+        </w:rPr>
+        <w:t>1),</w:t>
+      </w:r>
+      <w:r>
+        <w:rPr>
+          <w:lang w:val="en-US"/>
+        </w:rPr>
+        <w:t xml:space="preserve"> the next text is all written to the serial terminal before executing your own program. This is all printed, just for joining the network.</w:t>
+      </w:r>
+    </w:p>
+    <w:p>
+      <w:pPr>
+        <w:pStyle w:val="HTML-voorafopgemaakt"/>
+        <w:shd w:val="clear" w:color="auto" w:fill="1F272A"/>
+        <w:rPr>
+          <w:color w:val="DAE3E3"/>
+          <w:lang w:val="en-US"/>
+        </w:rPr>
+      </w:pPr>
+      <w:r>
+        <w:rPr>
+          <w:color w:val="DAE3E3"/>
+          <w:lang w:val="en-US"/>
+        </w:rPr>
+        <w:t>EUI: 0004A30B001F2259</w:t>
+      </w:r>
+    </w:p>
+    <w:p>
+      <w:pPr>
+        <w:pStyle w:val="HTML-voorafopgemaakt"/>
+        <w:shd w:val="clear" w:color="auto" w:fill="1F272A"/>
+        <w:rPr>
+          <w:color w:val="DAE3E3"/>
+          <w:lang w:val="en-US"/>
+        </w:rPr>
+      </w:pPr>
+      <w:r>
+        <w:rPr>
+          <w:color w:val="DAE3E3"/>
+          <w:lang w:val="en-US"/>
+        </w:rPr>
+        <w:t>Battery: 3283</w:t>
+      </w:r>
+    </w:p>
+    <w:p>
+      <w:pPr>
+        <w:pStyle w:val="HTML-voorafopgemaakt"/>
+        <w:shd w:val="clear" w:color="auto" w:fill="1F272A"/>
+        <w:rPr>
+          <w:color w:val="DAE3E3"/>
+          <w:lang w:val="en-US"/>
+        </w:rPr>
+      </w:pPr>
+      <w:proofErr w:type="spellStart"/>
+      <w:r>
+        <w:rPr>
+          <w:color w:val="DAE3E3"/>
+          <w:lang w:val="en-US"/>
+        </w:rPr>
+        <w:t>AppEUI</w:t>
+      </w:r>
+      <w:proofErr w:type="spellEnd"/>
+      <w:r>
+        <w:rPr>
+          <w:color w:val="DAE3E3"/>
+          <w:lang w:val="en-US"/>
+        </w:rPr>
+        <w:t>: 0000000000000000</w:t>
+      </w:r>
+    </w:p>
+    <w:p>
+      <w:pPr>
+        <w:pStyle w:val="HTML-voorafopgemaakt"/>
+        <w:shd w:val="clear" w:color="auto" w:fill="1F272A"/>
+        <w:rPr>
+          <w:color w:val="DAE3E3"/>
+          <w:lang w:val="en-US"/>
+        </w:rPr>
+      </w:pPr>
+      <w:proofErr w:type="spellStart"/>
+      <w:r>
+        <w:rPr>
+          <w:color w:val="DAE3E3"/>
+          <w:lang w:val="en-US"/>
+        </w:rPr>
+        <w:t>DevEUI</w:t>
+      </w:r>
+      <w:proofErr w:type="spellEnd"/>
+      <w:r>
+        <w:rPr>
+          <w:color w:val="DAE3E3"/>
+          <w:lang w:val="en-US"/>
+        </w:rPr>
+        <w:t>: 0004A30B001F2259</w:t>
+      </w:r>
+    </w:p>
+    <w:p>
+      <w:pPr>
+        <w:pStyle w:val="HTML-voorafopgemaakt"/>
+        <w:shd w:val="clear" w:color="auto" w:fill="1F272A"/>
+        <w:rPr>
+          <w:color w:val="DAE3E3"/>
+          <w:lang w:val="en-US"/>
+        </w:rPr>
+      </w:pPr>
+      <w:r>
+        <w:rPr>
+          <w:color w:val="DAE3E3"/>
+          <w:lang w:val="en-US"/>
+        </w:rPr>
+        <w:t>Data Rate: 5</w:t>
+      </w:r>
+    </w:p>
+    <w:p>
+      <w:pPr>
+        <w:pStyle w:val="HTML-voorafopgemaakt"/>
+        <w:shd w:val="clear" w:color="auto" w:fill="1F272A"/>
+        <w:rPr>
+          <w:color w:val="DAE3E3"/>
+          <w:lang w:val="en-US"/>
+        </w:rPr>
+      </w:pPr>
+      <w:r>
+        <w:rPr>
+          <w:color w:val="DAE3E3"/>
+          <w:lang w:val="en-US"/>
+        </w:rPr>
+        <w:t>RX Delay 1: 5000</w:t>
+      </w:r>
+    </w:p>
+    <w:p>
+      <w:pPr>
+        <w:pStyle w:val="HTML-voorafopgemaakt"/>
+        <w:shd w:val="clear" w:color="auto" w:fill="1F272A"/>
+        <w:rPr>
+          <w:color w:val="DAE3E3"/>
+          <w:lang w:val="en-US"/>
+        </w:rPr>
+      </w:pPr>
+      <w:r>
+        <w:rPr>
+          <w:color w:val="DAE3E3"/>
+          <w:lang w:val="en-US"/>
+        </w:rPr>
+        <w:t>RX Delay 2: 6000</w:t>
+      </w:r>
+    </w:p>
+    <w:p>
+      <w:pPr>
+        <w:pStyle w:val="HTML-voorafopgemaakt"/>
+        <w:shd w:val="clear" w:color="auto" w:fill="1F272A"/>
+        <w:rPr>
+          <w:color w:val="DAE3E3"/>
+          <w:lang w:val="en-US"/>
+        </w:rPr>
+      </w:pPr>
+      <w:r>
+        <w:rPr>
+          <w:color w:val="DAE3E3"/>
+          <w:lang w:val="en-US"/>
+        </w:rPr>
+        <w:t>Model: RN2483</w:t>
+      </w:r>
+    </w:p>
+    <w:p>
+      <w:pPr>
+        <w:pStyle w:val="HTML-voorafopgemaakt"/>
+        <w:shd w:val="clear" w:color="auto" w:fill="1F272A"/>
+        <w:rPr>
+          <w:color w:val="DAE3E3"/>
+          <w:lang w:val="en-US"/>
+        </w:rPr>
+      </w:pPr>
+      <w:r>
+        <w:rPr>
+          <w:color w:val="DAE3E3"/>
+          <w:lang w:val="en-US"/>
+        </w:rPr>
+        <w:t>Version: 1.0.1</w:t>
+      </w:r>
+    </w:p>
+    <w:p>
+      <w:pPr>
+        <w:pStyle w:val="HTML-voorafopgemaakt"/>
+        <w:shd w:val="clear" w:color="auto" w:fill="1F272A"/>
+        <w:rPr>
+          <w:color w:val="DAE3E3"/>
+          <w:lang w:val="en-US"/>
+        </w:rPr>
+      </w:pPr>
+      <w:r>
+        <w:rPr>
+          <w:color w:val="DAE3E3"/>
+          <w:lang w:val="en-US"/>
+        </w:rPr>
+        <w:t xml:space="preserve">Sending: mac set </w:t>
+      </w:r>
+      <w:proofErr w:type="spellStart"/>
+      <w:r>
+        <w:rPr>
+          <w:color w:val="DAE3E3"/>
+          <w:lang w:val="en-US"/>
+        </w:rPr>
+        <w:t>deveui</w:t>
+      </w:r>
+      <w:proofErr w:type="spellEnd"/>
+      <w:r>
+        <w:rPr>
+          <w:color w:val="DAE3E3"/>
+          <w:lang w:val="en-US"/>
+        </w:rPr>
+        <w:t xml:space="preserve"> 0004A30B001F2259</w:t>
+      </w:r>
+    </w:p>
+    <w:p>
+      <w:pPr>
+        <w:shd w:val="clear" w:color="auto" w:fill="1F272A"/>
+        <w:tabs>
+          <w:tab w:val="left" w:pos="916"/>
+          <w:tab w:val="left" w:pos="1832"/>
+          <w:tab w:val="left" w:pos="2748"/>
+          <w:tab w:val="left" w:pos="3664"/>
+          <w:tab w:val="left" w:pos="4580"/>
+          <w:tab w:val="left" w:pos="5496"/>
+          <w:tab w:val="left" w:pos="6412"/>
+          <w:tab w:val="left" w:pos="7328"/>
+          <w:tab w:val="left" w:pos="8244"/>
+          <w:tab w:val="left" w:pos="9160"/>
+          <w:tab w:val="left" w:pos="10076"/>
+          <w:tab w:val="left" w:pos="10992"/>
+          <w:tab w:val="left" w:pos="11908"/>
+          <w:tab w:val="left" w:pos="12824"/>
+          <w:tab w:val="left" w:pos="13740"/>
+          <w:tab w:val="left" w:pos="14656"/>
+        </w:tabs>
+        <w:spacing w:after="0" w:line="240" w:lineRule="auto"/>
+        <w:rPr>
+          <w:rFonts w:ascii="Courier New" w:eastAsia="Times New Roman" w:hAnsi="Courier New" w:cs="Courier New"/>
+          <w:color w:val="DAE3E3"/>
+          <w:kern w:val="0"/>
+          <w:sz w:val="20"/>
+          <w:szCs w:val="20"/>
+          <w:lang w:val="en-US" w:eastAsia="nl-NL"/>
+          <w14:ligatures w14:val="none"/>
+        </w:rPr>
+      </w:pPr>
+      <w:r>
+        <w:rPr>
+          <w:rFonts w:ascii="Courier New" w:eastAsia="Times New Roman" w:hAnsi="Courier New" w:cs="Courier New"/>
+          <w:color w:val="DAE3E3"/>
+          <w:kern w:val="0"/>
+          <w:sz w:val="20"/>
+          <w:szCs w:val="20"/>
+          <w:lang w:val="en-US" w:eastAsia="nl-NL"/>
+          <w14:ligatures w14:val="none"/>
+        </w:rPr>
+        <w:t xml:space="preserve">Sending: mac set </w:t>
+      </w:r>
+      <w:proofErr w:type="spellStart"/>
+      <w:r>
+        <w:rPr>
+          <w:rFonts w:ascii="Courier New" w:eastAsia="Times New Roman" w:hAnsi="Courier New" w:cs="Courier New"/>
+          <w:color w:val="DAE3E3"/>
+          <w:kern w:val="0"/>
+          <w:sz w:val="20"/>
+          <w:szCs w:val="20"/>
+          <w:lang w:val="en-US" w:eastAsia="nl-NL"/>
+          <w14:ligatures w14:val="none"/>
+        </w:rPr>
+        <w:t>adr</w:t>
+      </w:r>
+      <w:proofErr w:type="spellEnd"/>
+      <w:r>
+        <w:rPr>
+          <w:rFonts w:ascii="Courier New" w:eastAsia="Times New Roman" w:hAnsi="Courier New" w:cs="Courier New"/>
+          <w:color w:val="DAE3E3"/>
+          <w:kern w:val="0"/>
+          <w:sz w:val="20"/>
+          <w:szCs w:val="20"/>
+          <w:lang w:val="en-US" w:eastAsia="nl-NL"/>
+          <w14:ligatures w14:val="none"/>
+        </w:rPr>
+        <w:t xml:space="preserve"> off</w:t>
+      </w:r>
+    </w:p>
+    <w:p>
+      <w:pPr>
+        <w:shd w:val="clear" w:color="auto" w:fill="1F272A"/>
+        <w:tabs>
+          <w:tab w:val="left" w:pos="916"/>
+          <w:tab w:val="left" w:pos="1832"/>
+          <w:tab w:val="left" w:pos="2748"/>
+          <w:tab w:val="left" w:pos="3664"/>
+          <w:tab w:val="left" w:pos="4580"/>
+          <w:tab w:val="left" w:pos="5496"/>
+          <w:tab w:val="left" w:pos="6412"/>
+          <w:tab w:val="left" w:pos="7328"/>
+          <w:tab w:val="left" w:pos="8244"/>
+          <w:tab w:val="left" w:pos="9160"/>
+          <w:tab w:val="left" w:pos="10076"/>
+          <w:tab w:val="left" w:pos="10992"/>
+          <w:tab w:val="left" w:pos="11908"/>
+          <w:tab w:val="left" w:pos="12824"/>
+          <w:tab w:val="left" w:pos="13740"/>
+          <w:tab w:val="left" w:pos="14656"/>
+        </w:tabs>
+        <w:spacing w:after="0" w:line="240" w:lineRule="auto"/>
+        <w:rPr>
+          <w:rFonts w:ascii="Courier New" w:eastAsia="Times New Roman" w:hAnsi="Courier New" w:cs="Courier New"/>
+          <w:color w:val="DAE3E3"/>
+          <w:kern w:val="0"/>
+          <w:sz w:val="20"/>
+          <w:szCs w:val="20"/>
+          <w:lang w:val="en-US" w:eastAsia="nl-NL"/>
+          <w14:ligatures w14:val="none"/>
+        </w:rPr>
+      </w:pPr>
+      <w:r>
+        <w:rPr>
+          <w:rFonts w:ascii="Courier New" w:eastAsia="Times New Roman" w:hAnsi="Courier New" w:cs="Courier New"/>
+          <w:color w:val="DAE3E3"/>
+          <w:kern w:val="0"/>
+          <w:sz w:val="20"/>
+          <w:szCs w:val="20"/>
+          <w:lang w:val="en-US" w:eastAsia="nl-NL"/>
+          <w14:ligatures w14:val="none"/>
+        </w:rPr>
+        <w:t xml:space="preserve">Sending: mac set </w:t>
+      </w:r>
+      <w:proofErr w:type="spellStart"/>
+      <w:r>
+        <w:rPr>
+          <w:rFonts w:ascii="Courier New" w:eastAsia="Times New Roman" w:hAnsi="Courier New" w:cs="Courier New"/>
+          <w:color w:val="DAE3E3"/>
+          <w:kern w:val="0"/>
+          <w:sz w:val="20"/>
+          <w:szCs w:val="20"/>
+          <w:lang w:val="en-US" w:eastAsia="nl-NL"/>
+          <w14:ligatures w14:val="none"/>
+        </w:rPr>
+        <w:t>deveui</w:t>
+      </w:r>
+      <w:proofErr w:type="spellEnd"/>
+      <w:r>
+        <w:rPr>
+          <w:rFonts w:ascii="Courier New" w:eastAsia="Times New Roman" w:hAnsi="Courier New" w:cs="Courier New"/>
+          <w:color w:val="DAE3E3"/>
+          <w:kern w:val="0"/>
+          <w:sz w:val="20"/>
+          <w:szCs w:val="20"/>
+          <w:lang w:val="en-US" w:eastAsia="nl-NL"/>
+          <w14:ligatures w14:val="none"/>
+        </w:rPr>
+        <w:t xml:space="preserve"> 0004A30B001F2259</w:t>
+      </w:r>
+    </w:p>
+    <w:p>
+      <w:pPr>
+        <w:shd w:val="clear" w:color="auto" w:fill="1F272A"/>
+        <w:tabs>
+          <w:tab w:val="left" w:pos="916"/>
+          <w:tab w:val="left" w:pos="1832"/>
+          <w:tab w:val="left" w:pos="2748"/>
+          <w:tab w:val="left" w:pos="3664"/>
+          <w:tab w:val="left" w:pos="4580"/>
+          <w:tab w:val="left" w:pos="5496"/>
+          <w:tab w:val="left" w:pos="6412"/>
+          <w:tab w:val="left" w:pos="7328"/>
+          <w:tab w:val="left" w:pos="8244"/>
+          <w:tab w:val="left" w:pos="9160"/>
+          <w:tab w:val="left" w:pos="10076"/>
+          <w:tab w:val="left" w:pos="10992"/>
+          <w:tab w:val="left" w:pos="11908"/>
+          <w:tab w:val="left" w:pos="12824"/>
+          <w:tab w:val="left" w:pos="13740"/>
+          <w:tab w:val="left" w:pos="14656"/>
+        </w:tabs>
+        <w:spacing w:after="0" w:line="240" w:lineRule="auto"/>
+        <w:rPr>
+          <w:rFonts w:ascii="Courier New" w:eastAsia="Times New Roman" w:hAnsi="Courier New" w:cs="Courier New"/>
+          <w:color w:val="DAE3E3"/>
+          <w:kern w:val="0"/>
+          <w:sz w:val="20"/>
+          <w:szCs w:val="20"/>
+          <w:lang w:val="en-US" w:eastAsia="nl-NL"/>
+          <w14:ligatures w14:val="none"/>
+        </w:rPr>
+      </w:pPr>
+      <w:r>
+        <w:rPr>
+          <w:rFonts w:ascii="Courier New" w:eastAsia="Times New Roman" w:hAnsi="Courier New" w:cs="Courier New"/>
+          <w:color w:val="DAE3E3"/>
+          <w:kern w:val="0"/>
+          <w:sz w:val="20"/>
+          <w:szCs w:val="20"/>
+          <w:lang w:val="en-US" w:eastAsia="nl-NL"/>
+          <w14:ligatures w14:val="none"/>
+        </w:rPr>
+        <w:t xml:space="preserve">Sending: mac set </w:t>
+      </w:r>
+      <w:proofErr w:type="spellStart"/>
+      <w:r>
+        <w:rPr>
+          <w:rFonts w:ascii="Courier New" w:eastAsia="Times New Roman" w:hAnsi="Courier New" w:cs="Courier New"/>
+          <w:color w:val="DAE3E3"/>
+          <w:kern w:val="0"/>
+          <w:sz w:val="20"/>
+          <w:szCs w:val="20"/>
+          <w:lang w:val="en-US" w:eastAsia="nl-NL"/>
+          <w14:ligatures w14:val="none"/>
+        </w:rPr>
+        <w:t>appeui</w:t>
+      </w:r>
+      <w:proofErr w:type="spellEnd"/>
+      <w:r>
+        <w:rPr>
+          <w:rFonts w:ascii="Courier New" w:eastAsia="Times New Roman" w:hAnsi="Courier New" w:cs="Courier New"/>
+          <w:color w:val="DAE3E3"/>
+          <w:kern w:val="0"/>
+          <w:sz w:val="20"/>
+          <w:szCs w:val="20"/>
+          <w:lang w:val="en-US" w:eastAsia="nl-NL"/>
+          <w14:ligatures w14:val="none"/>
+        </w:rPr>
+        <w:t xml:space="preserve"> 0000000000000000</w:t>
+      </w:r>
+    </w:p>
+    <w:p>
+      <w:pPr>
+        <w:shd w:val="clear" w:color="auto" w:fill="1F272A"/>
+        <w:tabs>
+          <w:tab w:val="left" w:pos="916"/>
+          <w:tab w:val="left" w:pos="1832"/>
+          <w:tab w:val="left" w:pos="2748"/>
+          <w:tab w:val="left" w:pos="3664"/>
+          <w:tab w:val="left" w:pos="4580"/>
+          <w:tab w:val="left" w:pos="5496"/>
+          <w:tab w:val="left" w:pos="6412"/>
+          <w:tab w:val="left" w:pos="7328"/>
+          <w:tab w:val="left" w:pos="8244"/>
+          <w:tab w:val="left" w:pos="9160"/>
+          <w:tab w:val="left" w:pos="10076"/>
+          <w:tab w:val="left" w:pos="10992"/>
+          <w:tab w:val="left" w:pos="11908"/>
+          <w:tab w:val="left" w:pos="12824"/>
+          <w:tab w:val="left" w:pos="13740"/>
+          <w:tab w:val="left" w:pos="14656"/>
+        </w:tabs>
+        <w:spacing w:after="0" w:line="240" w:lineRule="auto"/>
+        <w:rPr>
+          <w:rFonts w:ascii="Courier New" w:eastAsia="Times New Roman" w:hAnsi="Courier New" w:cs="Courier New"/>
+          <w:color w:val="DAE3E3"/>
+          <w:kern w:val="0"/>
+          <w:sz w:val="20"/>
+          <w:szCs w:val="20"/>
+          <w:lang w:val="en-US" w:eastAsia="nl-NL"/>
+          <w14:ligatures w14:val="none"/>
+        </w:rPr>
+      </w:pPr>
+      <w:r>
+        <w:rPr>
+          <w:rFonts w:ascii="Courier New" w:eastAsia="Times New Roman" w:hAnsi="Courier New" w:cs="Courier New"/>
+          <w:color w:val="DAE3E3"/>
+          <w:kern w:val="0"/>
+          <w:sz w:val="20"/>
+          <w:szCs w:val="20"/>
+          <w:lang w:val="en-US" w:eastAsia="nl-NL"/>
+          <w14:ligatures w14:val="none"/>
+        </w:rPr>
+        <w:t xml:space="preserve">Sending: mac set </w:t>
+      </w:r>
+      <w:proofErr w:type="spellStart"/>
+      <w:r>
+        <w:rPr>
+          <w:rFonts w:ascii="Courier New" w:eastAsia="Times New Roman" w:hAnsi="Courier New" w:cs="Courier New"/>
+          <w:color w:val="DAE3E3"/>
+          <w:kern w:val="0"/>
+          <w:sz w:val="20"/>
+          <w:szCs w:val="20"/>
+          <w:lang w:val="en-US" w:eastAsia="nl-NL"/>
+          <w14:ligatures w14:val="none"/>
+        </w:rPr>
+        <w:t>appkey</w:t>
+      </w:r>
+      <w:proofErr w:type="spellEnd"/>
+      <w:r>
+        <w:rPr>
+          <w:rFonts w:ascii="Courier New" w:eastAsia="Times New Roman" w:hAnsi="Courier New" w:cs="Courier New"/>
+          <w:color w:val="DAE3E3"/>
+          <w:kern w:val="0"/>
+          <w:sz w:val="20"/>
+          <w:szCs w:val="20"/>
+          <w:lang w:val="en-US" w:eastAsia="nl-NL"/>
+          <w14:ligatures w14:val="none"/>
+        </w:rPr>
+        <w:t xml:space="preserve"> C30F1715DFA6B9F21C2DCB07AC65FF00</w:t>
+      </w:r>
+    </w:p>
+    <w:p>
+      <w:pPr>
+        <w:shd w:val="clear" w:color="auto" w:fill="1F272A"/>
+        <w:tabs>
+          <w:tab w:val="left" w:pos="916"/>
+          <w:tab w:val="left" w:pos="1832"/>
+          <w:tab w:val="left" w:pos="2748"/>
+          <w:tab w:val="left" w:pos="3664"/>
+          <w:tab w:val="left" w:pos="4580"/>
+          <w:tab w:val="left" w:pos="5496"/>
+          <w:tab w:val="left" w:pos="6412"/>
+          <w:tab w:val="left" w:pos="7328"/>
+          <w:tab w:val="left" w:pos="8244"/>
+          <w:tab w:val="left" w:pos="9160"/>
+          <w:tab w:val="left" w:pos="10076"/>
+          <w:tab w:val="left" w:pos="10992"/>
+          <w:tab w:val="left" w:pos="11908"/>
+          <w:tab w:val="left" w:pos="12824"/>
+          <w:tab w:val="left" w:pos="13740"/>
+          <w:tab w:val="left" w:pos="14656"/>
+        </w:tabs>
+        <w:spacing w:after="0" w:line="240" w:lineRule="auto"/>
+        <w:rPr>
+          <w:rFonts w:ascii="Courier New" w:eastAsia="Times New Roman" w:hAnsi="Courier New" w:cs="Courier New"/>
+          <w:color w:val="DAE3E3"/>
+          <w:kern w:val="0"/>
+          <w:sz w:val="20"/>
+          <w:szCs w:val="20"/>
+          <w:lang w:val="en-US" w:eastAsia="nl-NL"/>
+          <w14:ligatures w14:val="none"/>
+        </w:rPr>
+      </w:pPr>
+      <w:r>
+        <w:rPr>
+          <w:rFonts w:ascii="Courier New" w:eastAsia="Times New Roman" w:hAnsi="Courier New" w:cs="Courier New"/>
+          <w:color w:val="DAE3E3"/>
+          <w:kern w:val="0"/>
+          <w:sz w:val="20"/>
+          <w:szCs w:val="20"/>
+          <w:lang w:val="en-US" w:eastAsia="nl-NL"/>
+          <w14:ligatures w14:val="none"/>
+        </w:rPr>
+        <w:t xml:space="preserve">Sending: mac save </w:t>
+      </w:r>
+    </w:p>
+    <w:p>
+      <w:pPr>
+        <w:shd w:val="clear" w:color="auto" w:fill="1F272A"/>
+        <w:tabs>
+          <w:tab w:val="left" w:pos="916"/>
+          <w:tab w:val="left" w:pos="1832"/>
+          <w:tab w:val="left" w:pos="2748"/>
+          <w:tab w:val="left" w:pos="3664"/>
+          <w:tab w:val="left" w:pos="4580"/>
+          <w:tab w:val="left" w:pos="5496"/>
+          <w:tab w:val="left" w:pos="6412"/>
+          <w:tab w:val="left" w:pos="7328"/>
+          <w:tab w:val="left" w:pos="8244"/>
+          <w:tab w:val="left" w:pos="9160"/>
+          <w:tab w:val="left" w:pos="10076"/>
+          <w:tab w:val="left" w:pos="10992"/>
+          <w:tab w:val="left" w:pos="11908"/>
+          <w:tab w:val="left" w:pos="12824"/>
+          <w:tab w:val="left" w:pos="13740"/>
+          <w:tab w:val="left" w:pos="14656"/>
+        </w:tabs>
+        <w:spacing w:after="0" w:line="240" w:lineRule="auto"/>
+        <w:rPr>
+          <w:rFonts w:ascii="Courier New" w:eastAsia="Times New Roman" w:hAnsi="Courier New" w:cs="Courier New"/>
+          <w:color w:val="DAE3E3"/>
+          <w:kern w:val="0"/>
+          <w:sz w:val="20"/>
+          <w:szCs w:val="20"/>
+          <w:lang w:val="en-US" w:eastAsia="nl-NL"/>
+          <w14:ligatures w14:val="none"/>
+        </w:rPr>
+      </w:pPr>
+      <w:r>
+        <w:rPr>
+          <w:rFonts w:ascii="Courier New" w:eastAsia="Times New Roman" w:hAnsi="Courier New" w:cs="Courier New"/>
+          <w:color w:val="DAE3E3"/>
+          <w:kern w:val="0"/>
+          <w:sz w:val="20"/>
+          <w:szCs w:val="20"/>
+          <w:lang w:val="en-US" w:eastAsia="nl-NL"/>
+          <w14:ligatures w14:val="none"/>
+        </w:rPr>
+        <w:t>Sending: mac set rx2 3 869525000</w:t>
+      </w:r>
+    </w:p>
+    <w:p>
+      <w:pPr>
+        <w:shd w:val="clear" w:color="auto" w:fill="1F272A"/>
+        <w:tabs>
+          <w:tab w:val="left" w:pos="916"/>
+          <w:tab w:val="left" w:pos="1832"/>
+          <w:tab w:val="left" w:pos="2748"/>
+          <w:tab w:val="left" w:pos="3664"/>
+          <w:tab w:val="left" w:pos="4580"/>
+          <w:tab w:val="left" w:pos="5496"/>
+          <w:tab w:val="left" w:pos="6412"/>
+          <w:tab w:val="left" w:pos="7328"/>
+          <w:tab w:val="left" w:pos="8244"/>
+          <w:tab w:val="left" w:pos="9160"/>
+          <w:tab w:val="left" w:pos="10076"/>
+          <w:tab w:val="left" w:pos="10992"/>
+          <w:tab w:val="left" w:pos="11908"/>
+          <w:tab w:val="left" w:pos="12824"/>
+          <w:tab w:val="left" w:pos="13740"/>
+          <w:tab w:val="left" w:pos="14656"/>
+        </w:tabs>
+        <w:spacing w:after="0" w:line="240" w:lineRule="auto"/>
+        <w:rPr>
+          <w:rFonts w:ascii="Courier New" w:eastAsia="Times New Roman" w:hAnsi="Courier New" w:cs="Courier New"/>
+          <w:color w:val="DAE3E3"/>
+          <w:kern w:val="0"/>
+          <w:sz w:val="20"/>
+          <w:szCs w:val="20"/>
+          <w:lang w:val="en-US" w:eastAsia="nl-NL"/>
+          <w14:ligatures w14:val="none"/>
+        </w:rPr>
+      </w:pPr>
+      <w:r>
+        <w:rPr>
+          <w:rFonts w:ascii="Courier New" w:eastAsia="Times New Roman" w:hAnsi="Courier New" w:cs="Courier New"/>
+          <w:color w:val="DAE3E3"/>
+          <w:kern w:val="0"/>
+          <w:sz w:val="20"/>
+          <w:szCs w:val="20"/>
+          <w:lang w:val="en-US" w:eastAsia="nl-NL"/>
+          <w14:ligatures w14:val="none"/>
+        </w:rPr>
+        <w:t xml:space="preserve">Sending: mac set </w:t>
+      </w:r>
+      <w:proofErr w:type="spellStart"/>
+      <w:r>
+        <w:rPr>
+          <w:rFonts w:ascii="Courier New" w:eastAsia="Times New Roman" w:hAnsi="Courier New" w:cs="Courier New"/>
+          <w:color w:val="DAE3E3"/>
+          <w:kern w:val="0"/>
+          <w:sz w:val="20"/>
+          <w:szCs w:val="20"/>
+          <w:lang w:val="en-US" w:eastAsia="nl-NL"/>
+          <w14:ligatures w14:val="none"/>
+        </w:rPr>
+        <w:t>ch</w:t>
+      </w:r>
+      <w:proofErr w:type="spellEnd"/>
+      <w:r>
+        <w:rPr>
+          <w:rFonts w:ascii="Courier New" w:eastAsia="Times New Roman" w:hAnsi="Courier New" w:cs="Courier New"/>
+          <w:color w:val="DAE3E3"/>
+          <w:kern w:val="0"/>
+          <w:sz w:val="20"/>
+          <w:szCs w:val="20"/>
+          <w:lang w:val="en-US" w:eastAsia="nl-NL"/>
+          <w14:ligatures w14:val="none"/>
+        </w:rPr>
+        <w:t xml:space="preserve"> </w:t>
+      </w:r>
+      <w:proofErr w:type="spellStart"/>
+      <w:r>
+        <w:rPr>
+          <w:rFonts w:ascii="Courier New" w:eastAsia="Times New Roman" w:hAnsi="Courier New" w:cs="Courier New"/>
+          <w:color w:val="DAE3E3"/>
+          <w:kern w:val="0"/>
+          <w:sz w:val="20"/>
+          <w:szCs w:val="20"/>
+          <w:lang w:val="en-US" w:eastAsia="nl-NL"/>
+          <w14:ligatures w14:val="none"/>
+        </w:rPr>
+        <w:t>drrange</w:t>
+      </w:r>
+      <w:proofErr w:type="spellEnd"/>
+      <w:r>
+        <w:rPr>
+          <w:rFonts w:ascii="Courier New" w:eastAsia="Times New Roman" w:hAnsi="Courier New" w:cs="Courier New"/>
+          <w:color w:val="DAE3E3"/>
+          <w:kern w:val="0"/>
+          <w:sz w:val="20"/>
+          <w:szCs w:val="20"/>
+          <w:lang w:val="en-US" w:eastAsia="nl-NL"/>
+          <w14:ligatures w14:val="none"/>
+        </w:rPr>
+        <w:t xml:space="preserve"> 1 0 6</w:t>
+      </w:r>
+    </w:p>
+    <w:p>
+      <w:pPr>
+        <w:shd w:val="clear" w:color="auto" w:fill="1F272A"/>
+        <w:tabs>
+          <w:tab w:val="left" w:pos="916"/>
+          <w:tab w:val="left" w:pos="1832"/>
+          <w:tab w:val="left" w:pos="2748"/>
+          <w:tab w:val="left" w:pos="3664"/>
+          <w:tab w:val="left" w:pos="4580"/>
+          <w:tab w:val="left" w:pos="5496"/>
+          <w:tab w:val="left" w:pos="6412"/>
+          <w:tab w:val="left" w:pos="7328"/>
+          <w:tab w:val="left" w:pos="8244"/>
+          <w:tab w:val="left" w:pos="9160"/>
+          <w:tab w:val="left" w:pos="10076"/>
+          <w:tab w:val="left" w:pos="10992"/>
+          <w:tab w:val="left" w:pos="11908"/>
+          <w:tab w:val="left" w:pos="12824"/>
+          <w:tab w:val="left" w:pos="13740"/>
+          <w:tab w:val="left" w:pos="14656"/>
+        </w:tabs>
+        <w:spacing w:after="0" w:line="240" w:lineRule="auto"/>
+        <w:rPr>
+          <w:rFonts w:ascii="Courier New" w:eastAsia="Times New Roman" w:hAnsi="Courier New" w:cs="Courier New"/>
+          <w:color w:val="DAE3E3"/>
+          <w:kern w:val="0"/>
+          <w:sz w:val="20"/>
+          <w:szCs w:val="20"/>
+          <w:lang w:val="en-US" w:eastAsia="nl-NL"/>
+          <w14:ligatures w14:val="none"/>
+        </w:rPr>
+      </w:pPr>
+      <w:r>
+        <w:rPr>
+          <w:rFonts w:ascii="Courier New" w:eastAsia="Times New Roman" w:hAnsi="Courier New" w:cs="Courier New"/>
+          <w:color w:val="DAE3E3"/>
+          <w:kern w:val="0"/>
+          <w:sz w:val="20"/>
+          <w:szCs w:val="20"/>
+          <w:lang w:val="en-US" w:eastAsia="nl-NL"/>
+          <w14:ligatures w14:val="none"/>
+        </w:rPr>
+        <w:t xml:space="preserve">Sending: mac set </w:t>
+      </w:r>
+      <w:proofErr w:type="spellStart"/>
+      <w:r>
+        <w:rPr>
+          <w:rFonts w:ascii="Courier New" w:eastAsia="Times New Roman" w:hAnsi="Courier New" w:cs="Courier New"/>
+          <w:color w:val="DAE3E3"/>
+          <w:kern w:val="0"/>
+          <w:sz w:val="20"/>
+          <w:szCs w:val="20"/>
+          <w:lang w:val="en-US" w:eastAsia="nl-NL"/>
+          <w14:ligatures w14:val="none"/>
+        </w:rPr>
+        <w:t>ch</w:t>
+      </w:r>
+      <w:proofErr w:type="spellEnd"/>
+      <w:r>
+        <w:rPr>
+          <w:rFonts w:ascii="Courier New" w:eastAsia="Times New Roman" w:hAnsi="Courier New" w:cs="Courier New"/>
+          <w:color w:val="DAE3E3"/>
+          <w:kern w:val="0"/>
+          <w:sz w:val="20"/>
+          <w:szCs w:val="20"/>
+          <w:lang w:val="en-US" w:eastAsia="nl-NL"/>
+          <w14:ligatures w14:val="none"/>
+        </w:rPr>
+        <w:t xml:space="preserve"> </w:t>
+      </w:r>
+      <w:proofErr w:type="spellStart"/>
+      <w:r>
+        <w:rPr>
+          <w:rFonts w:ascii="Courier New" w:eastAsia="Times New Roman" w:hAnsi="Courier New" w:cs="Courier New"/>
+          <w:color w:val="DAE3E3"/>
+          <w:kern w:val="0"/>
+          <w:sz w:val="20"/>
+          <w:szCs w:val="20"/>
+          <w:lang w:val="en-US" w:eastAsia="nl-NL"/>
+          <w14:ligatures w14:val="none"/>
+        </w:rPr>
+        <w:t>dcycle</w:t>
+      </w:r>
+      <w:proofErr w:type="spellEnd"/>
+      <w:r>
+        <w:rPr>
+          <w:rFonts w:ascii="Courier New" w:eastAsia="Times New Roman" w:hAnsi="Courier New" w:cs="Courier New"/>
+          <w:color w:val="DAE3E3"/>
+          <w:kern w:val="0"/>
+          <w:sz w:val="20"/>
+          <w:szCs w:val="20"/>
+          <w:lang w:val="en-US" w:eastAsia="nl-NL"/>
+          <w14:ligatures w14:val="none"/>
+        </w:rPr>
+        <w:t xml:space="preserve"> 0 299</w:t>
+      </w:r>
+    </w:p>
+    <w:p>
+      <w:pPr>
+        <w:shd w:val="clear" w:color="auto" w:fill="1F272A"/>
+        <w:tabs>
+          <w:tab w:val="left" w:pos="916"/>
+          <w:tab w:val="left" w:pos="1832"/>
+          <w:tab w:val="left" w:pos="2748"/>
+          <w:tab w:val="left" w:pos="3664"/>
+          <w:tab w:val="left" w:pos="4580"/>
+          <w:tab w:val="left" w:pos="5496"/>
+          <w:tab w:val="left" w:pos="6412"/>
+          <w:tab w:val="left" w:pos="7328"/>
+          <w:tab w:val="left" w:pos="8244"/>
+          <w:tab w:val="left" w:pos="9160"/>
+          <w:tab w:val="left" w:pos="10076"/>
+          <w:tab w:val="left" w:pos="10992"/>
+          <w:tab w:val="left" w:pos="11908"/>
+          <w:tab w:val="left" w:pos="12824"/>
+          <w:tab w:val="left" w:pos="13740"/>
+          <w:tab w:val="left" w:pos="14656"/>
+        </w:tabs>
+        <w:spacing w:after="0" w:line="240" w:lineRule="auto"/>
+        <w:rPr>
+          <w:rFonts w:ascii="Courier New" w:eastAsia="Times New Roman" w:hAnsi="Courier New" w:cs="Courier New"/>
+          <w:color w:val="DAE3E3"/>
+          <w:kern w:val="0"/>
+          <w:sz w:val="20"/>
+          <w:szCs w:val="20"/>
+          <w:lang w:val="en-US" w:eastAsia="nl-NL"/>
+          <w14:ligatures w14:val="none"/>
+        </w:rPr>
+      </w:pPr>
+      <w:r>
+        <w:rPr>
+          <w:rFonts w:ascii="Courier New" w:eastAsia="Times New Roman" w:hAnsi="Courier New" w:cs="Courier New"/>
+          <w:color w:val="DAE3E3"/>
+          <w:kern w:val="0"/>
+          <w:sz w:val="20"/>
+          <w:szCs w:val="20"/>
+          <w:lang w:val="en-US" w:eastAsia="nl-NL"/>
+          <w14:ligatures w14:val="none"/>
+        </w:rPr>
+        <w:t xml:space="preserve">Sending: mac set </w:t>
+      </w:r>
+      <w:proofErr w:type="spellStart"/>
+      <w:r>
+        <w:rPr>
+          <w:rFonts w:ascii="Courier New" w:eastAsia="Times New Roman" w:hAnsi="Courier New" w:cs="Courier New"/>
+          <w:color w:val="DAE3E3"/>
+          <w:kern w:val="0"/>
+          <w:sz w:val="20"/>
+          <w:szCs w:val="20"/>
+          <w:lang w:val="en-US" w:eastAsia="nl-NL"/>
+          <w14:ligatures w14:val="none"/>
+        </w:rPr>
+        <w:t>ch</w:t>
+      </w:r>
+      <w:proofErr w:type="spellEnd"/>
+      <w:r>
+        <w:rPr>
+          <w:rFonts w:ascii="Courier New" w:eastAsia="Times New Roman" w:hAnsi="Courier New" w:cs="Courier New"/>
+          <w:color w:val="DAE3E3"/>
+          <w:kern w:val="0"/>
+          <w:sz w:val="20"/>
+          <w:szCs w:val="20"/>
+          <w:lang w:val="en-US" w:eastAsia="nl-NL"/>
+          <w14:ligatures w14:val="none"/>
+        </w:rPr>
+        <w:t xml:space="preserve"> </w:t>
+      </w:r>
+      <w:proofErr w:type="spellStart"/>
+      <w:r>
+        <w:rPr>
+          <w:rFonts w:ascii="Courier New" w:eastAsia="Times New Roman" w:hAnsi="Courier New" w:cs="Courier New"/>
+          <w:color w:val="DAE3E3"/>
+          <w:kern w:val="0"/>
+          <w:sz w:val="20"/>
+          <w:szCs w:val="20"/>
+          <w:lang w:val="en-US" w:eastAsia="nl-NL"/>
+          <w14:ligatures w14:val="none"/>
+        </w:rPr>
+        <w:t>dcycle</w:t>
+      </w:r>
+      <w:proofErr w:type="spellEnd"/>
+      <w:r>
+        <w:rPr>
+          <w:rFonts w:ascii="Courier New" w:eastAsia="Times New Roman" w:hAnsi="Courier New" w:cs="Courier New"/>
+          <w:color w:val="DAE3E3"/>
+          <w:kern w:val="0"/>
+          <w:sz w:val="20"/>
+          <w:szCs w:val="20"/>
+          <w:lang w:val="en-US" w:eastAsia="nl-NL"/>
+          <w14:ligatures w14:val="none"/>
+        </w:rPr>
+        <w:t xml:space="preserve"> 1 299</w:t>
+      </w:r>
+    </w:p>
+    <w:p>
+      <w:pPr>
+        <w:shd w:val="clear" w:color="auto" w:fill="1F272A"/>
+        <w:tabs>
+          <w:tab w:val="left" w:pos="916"/>
+          <w:tab w:val="left" w:pos="1832"/>
+          <w:tab w:val="left" w:pos="2748"/>
+          <w:tab w:val="left" w:pos="3664"/>
+          <w:tab w:val="left" w:pos="4580"/>
+          <w:tab w:val="left" w:pos="5496"/>
+          <w:tab w:val="left" w:pos="6412"/>
+          <w:tab w:val="left" w:pos="7328"/>
+          <w:tab w:val="left" w:pos="8244"/>
+          <w:tab w:val="left" w:pos="9160"/>
+          <w:tab w:val="left" w:pos="10076"/>
+          <w:tab w:val="left" w:pos="10992"/>
+          <w:tab w:val="left" w:pos="11908"/>
+          <w:tab w:val="left" w:pos="12824"/>
+          <w:tab w:val="left" w:pos="13740"/>
+          <w:tab w:val="left" w:pos="14656"/>
+        </w:tabs>
+        <w:spacing w:after="0" w:line="240" w:lineRule="auto"/>
+        <w:rPr>
+          <w:rFonts w:ascii="Courier New" w:eastAsia="Times New Roman" w:hAnsi="Courier New" w:cs="Courier New"/>
+          <w:color w:val="DAE3E3"/>
+          <w:kern w:val="0"/>
+          <w:sz w:val="20"/>
+          <w:szCs w:val="20"/>
+          <w:lang w:val="en-US" w:eastAsia="nl-NL"/>
+          <w14:ligatures w14:val="none"/>
+        </w:rPr>
+      </w:pPr>
+      <w:r>
+        <w:rPr>
+          <w:rFonts w:ascii="Courier New" w:eastAsia="Times New Roman" w:hAnsi="Courier New" w:cs="Courier New"/>
+          <w:color w:val="DAE3E3"/>
+          <w:kern w:val="0"/>
+          <w:sz w:val="20"/>
+          <w:szCs w:val="20"/>
+          <w:lang w:val="en-US" w:eastAsia="nl-NL"/>
+          <w14:ligatures w14:val="none"/>
+        </w:rPr>
+        <w:t xml:space="preserve">Sending: mac set </w:t>
+      </w:r>
+      <w:proofErr w:type="spellStart"/>
+      <w:r>
+        <w:rPr>
+          <w:rFonts w:ascii="Courier New" w:eastAsia="Times New Roman" w:hAnsi="Courier New" w:cs="Courier New"/>
+          <w:color w:val="DAE3E3"/>
+          <w:kern w:val="0"/>
+          <w:sz w:val="20"/>
+          <w:szCs w:val="20"/>
+          <w:lang w:val="en-US" w:eastAsia="nl-NL"/>
+          <w14:ligatures w14:val="none"/>
+        </w:rPr>
+        <w:t>ch</w:t>
+      </w:r>
+      <w:proofErr w:type="spellEnd"/>
+      <w:r>
+        <w:rPr>
+          <w:rFonts w:ascii="Courier New" w:eastAsia="Times New Roman" w:hAnsi="Courier New" w:cs="Courier New"/>
+          <w:color w:val="DAE3E3"/>
+          <w:kern w:val="0"/>
+          <w:sz w:val="20"/>
+          <w:szCs w:val="20"/>
+          <w:lang w:val="en-US" w:eastAsia="nl-NL"/>
+          <w14:ligatures w14:val="none"/>
+        </w:rPr>
+        <w:t xml:space="preserve"> </w:t>
+      </w:r>
+      <w:proofErr w:type="spellStart"/>
+      <w:r>
+        <w:rPr>
+          <w:rFonts w:ascii="Courier New" w:eastAsia="Times New Roman" w:hAnsi="Courier New" w:cs="Courier New"/>
+          <w:color w:val="DAE3E3"/>
+          <w:kern w:val="0"/>
+          <w:sz w:val="20"/>
+          <w:szCs w:val="20"/>
+          <w:lang w:val="en-US" w:eastAsia="nl-NL"/>
+          <w14:ligatures w14:val="none"/>
+        </w:rPr>
+        <w:t>dcycle</w:t>
+      </w:r>
+      <w:proofErr w:type="spellEnd"/>
+      <w:r>
+        <w:rPr>
+          <w:rFonts w:ascii="Courier New" w:eastAsia="Times New Roman" w:hAnsi="Courier New" w:cs="Courier New"/>
+          <w:color w:val="DAE3E3"/>
+          <w:kern w:val="0"/>
+          <w:sz w:val="20"/>
+          <w:szCs w:val="20"/>
+          <w:lang w:val="en-US" w:eastAsia="nl-NL"/>
+          <w14:ligatures w14:val="none"/>
+        </w:rPr>
+        <w:t xml:space="preserve"> 2 299</w:t>
+      </w:r>
+    </w:p>
+    <w:p>
+      <w:pPr>
+        <w:shd w:val="clear" w:color="auto" w:fill="1F272A"/>
+        <w:tabs>
+          <w:tab w:val="left" w:pos="916"/>
+          <w:tab w:val="left" w:pos="1832"/>
+          <w:tab w:val="left" w:pos="2748"/>
+          <w:tab w:val="left" w:pos="3664"/>
+          <w:tab w:val="left" w:pos="4580"/>
+          <w:tab w:val="left" w:pos="5496"/>
+          <w:tab w:val="left" w:pos="6412"/>
+          <w:tab w:val="left" w:pos="7328"/>
+          <w:tab w:val="left" w:pos="8244"/>
+          <w:tab w:val="left" w:pos="9160"/>
+          <w:tab w:val="left" w:pos="10076"/>
+          <w:tab w:val="left" w:pos="10992"/>
+          <w:tab w:val="left" w:pos="11908"/>
+          <w:tab w:val="left" w:pos="12824"/>
+          <w:tab w:val="left" w:pos="13740"/>
+          <w:tab w:val="left" w:pos="14656"/>
+        </w:tabs>
+        <w:spacing w:after="0" w:line="240" w:lineRule="auto"/>
+        <w:rPr>
+          <w:rFonts w:ascii="Courier New" w:eastAsia="Times New Roman" w:hAnsi="Courier New" w:cs="Courier New"/>
+          <w:color w:val="DAE3E3"/>
+          <w:kern w:val="0"/>
+          <w:sz w:val="20"/>
+          <w:szCs w:val="20"/>
+          <w:lang w:val="en-US" w:eastAsia="nl-NL"/>
+          <w14:ligatures w14:val="none"/>
+        </w:rPr>
+      </w:pPr>
+      <w:r>
+        <w:rPr>
+          <w:rFonts w:ascii="Courier New" w:eastAsia="Times New Roman" w:hAnsi="Courier New" w:cs="Courier New"/>
+          <w:color w:val="DAE3E3"/>
+          <w:kern w:val="0"/>
+          <w:sz w:val="20"/>
+          <w:szCs w:val="20"/>
+          <w:lang w:val="en-US" w:eastAsia="nl-NL"/>
+          <w14:ligatures w14:val="none"/>
+        </w:rPr>
+        <w:t xml:space="preserve">Sending: mac set </w:t>
+      </w:r>
+      <w:proofErr w:type="spellStart"/>
+      <w:r>
+        <w:rPr>
+          <w:rFonts w:ascii="Courier New" w:eastAsia="Times New Roman" w:hAnsi="Courier New" w:cs="Courier New"/>
+          <w:color w:val="DAE3E3"/>
+          <w:kern w:val="0"/>
+          <w:sz w:val="20"/>
+          <w:szCs w:val="20"/>
+          <w:lang w:val="en-US" w:eastAsia="nl-NL"/>
+          <w14:ligatures w14:val="none"/>
+        </w:rPr>
+        <w:t>ch</w:t>
+      </w:r>
+      <w:proofErr w:type="spellEnd"/>
+      <w:r>
+        <w:rPr>
+          <w:rFonts w:ascii="Courier New" w:eastAsia="Times New Roman" w:hAnsi="Courier New" w:cs="Courier New"/>
+          <w:color w:val="DAE3E3"/>
+          <w:kern w:val="0"/>
+          <w:sz w:val="20"/>
+          <w:szCs w:val="20"/>
+          <w:lang w:val="en-US" w:eastAsia="nl-NL"/>
+          <w14:ligatures w14:val="none"/>
+        </w:rPr>
+        <w:t xml:space="preserve"> </w:t>
+      </w:r>
+      <w:proofErr w:type="spellStart"/>
+      <w:r>
+        <w:rPr>
+          <w:rFonts w:ascii="Courier New" w:eastAsia="Times New Roman" w:hAnsi="Courier New" w:cs="Courier New"/>
+          <w:color w:val="DAE3E3"/>
+          <w:kern w:val="0"/>
+          <w:sz w:val="20"/>
+          <w:szCs w:val="20"/>
+          <w:lang w:val="en-US" w:eastAsia="nl-NL"/>
+          <w14:ligatures w14:val="none"/>
+        </w:rPr>
+        <w:t>freq</w:t>
+      </w:r>
+      <w:proofErr w:type="spellEnd"/>
+      <w:r>
+        <w:rPr>
+          <w:rFonts w:ascii="Courier New" w:eastAsia="Times New Roman" w:hAnsi="Courier New" w:cs="Courier New"/>
+          <w:color w:val="DAE3E3"/>
+          <w:kern w:val="0"/>
+          <w:sz w:val="20"/>
+          <w:szCs w:val="20"/>
+          <w:lang w:val="en-US" w:eastAsia="nl-NL"/>
+          <w14:ligatures w14:val="none"/>
+        </w:rPr>
+        <w:t xml:space="preserve"> 3 867100000</w:t>
+      </w:r>
+    </w:p>
+    <w:p>
+      <w:pPr>
+        <w:shd w:val="clear" w:color="auto" w:fill="1F272A"/>
+        <w:tabs>
+          <w:tab w:val="left" w:pos="916"/>
+          <w:tab w:val="left" w:pos="1832"/>
+          <w:tab w:val="left" w:pos="2748"/>
+          <w:tab w:val="left" w:pos="3664"/>
+          <w:tab w:val="left" w:pos="4580"/>
+          <w:tab w:val="left" w:pos="5496"/>
+          <w:tab w:val="left" w:pos="6412"/>
+          <w:tab w:val="left" w:pos="7328"/>
+          <w:tab w:val="left" w:pos="8244"/>
+          <w:tab w:val="left" w:pos="9160"/>
+          <w:tab w:val="left" w:pos="10076"/>
+          <w:tab w:val="left" w:pos="10992"/>
+          <w:tab w:val="left" w:pos="11908"/>
+          <w:tab w:val="left" w:pos="12824"/>
+          <w:tab w:val="left" w:pos="13740"/>
+          <w:tab w:val="left" w:pos="14656"/>
+        </w:tabs>
+        <w:spacing w:after="0" w:line="240" w:lineRule="auto"/>
+        <w:rPr>
+          <w:rFonts w:ascii="Courier New" w:eastAsia="Times New Roman" w:hAnsi="Courier New" w:cs="Courier New"/>
+          <w:color w:val="DAE3E3"/>
+          <w:kern w:val="0"/>
+          <w:sz w:val="20"/>
+          <w:szCs w:val="20"/>
+          <w:lang w:val="en-US" w:eastAsia="nl-NL"/>
+          <w14:ligatures w14:val="none"/>
+        </w:rPr>
+      </w:pPr>
+      <w:r>
+        <w:rPr>
+          <w:rFonts w:ascii="Courier New" w:eastAsia="Times New Roman" w:hAnsi="Courier New" w:cs="Courier New"/>
+          <w:color w:val="DAE3E3"/>
+          <w:kern w:val="0"/>
+          <w:sz w:val="20"/>
+          <w:szCs w:val="20"/>
+          <w:lang w:val="en-US" w:eastAsia="nl-NL"/>
+          <w14:ligatures w14:val="none"/>
+        </w:rPr>
+        <w:t xml:space="preserve">Sending: mac set </w:t>
+      </w:r>
+      <w:proofErr w:type="spellStart"/>
+      <w:r>
+        <w:rPr>
+          <w:rFonts w:ascii="Courier New" w:eastAsia="Times New Roman" w:hAnsi="Courier New" w:cs="Courier New"/>
+          <w:color w:val="DAE3E3"/>
+          <w:kern w:val="0"/>
+          <w:sz w:val="20"/>
+          <w:szCs w:val="20"/>
+          <w:lang w:val="en-US" w:eastAsia="nl-NL"/>
+          <w14:ligatures w14:val="none"/>
+        </w:rPr>
+        <w:t>ch</w:t>
+      </w:r>
+      <w:proofErr w:type="spellEnd"/>
+      <w:r>
+        <w:rPr>
+          <w:rFonts w:ascii="Courier New" w:eastAsia="Times New Roman" w:hAnsi="Courier New" w:cs="Courier New"/>
+          <w:color w:val="DAE3E3"/>
+          <w:kern w:val="0"/>
+          <w:sz w:val="20"/>
+          <w:szCs w:val="20"/>
+          <w:lang w:val="en-US" w:eastAsia="nl-NL"/>
+          <w14:ligatures w14:val="none"/>
+        </w:rPr>
+        <w:t xml:space="preserve"> </w:t>
+      </w:r>
+      <w:proofErr w:type="spellStart"/>
+      <w:r>
+        <w:rPr>
+          <w:rFonts w:ascii="Courier New" w:eastAsia="Times New Roman" w:hAnsi="Courier New" w:cs="Courier New"/>
+          <w:color w:val="DAE3E3"/>
+          <w:kern w:val="0"/>
+          <w:sz w:val="20"/>
+          <w:szCs w:val="20"/>
+          <w:lang w:val="en-US" w:eastAsia="nl-NL"/>
+          <w14:ligatures w14:val="none"/>
+        </w:rPr>
+        <w:t>drrange</w:t>
+      </w:r>
+      <w:proofErr w:type="spellEnd"/>
+      <w:r>
+        <w:rPr>
+          <w:rFonts w:ascii="Courier New" w:eastAsia="Times New Roman" w:hAnsi="Courier New" w:cs="Courier New"/>
+          <w:color w:val="DAE3E3"/>
+          <w:kern w:val="0"/>
+          <w:sz w:val="20"/>
+          <w:szCs w:val="20"/>
+          <w:lang w:val="en-US" w:eastAsia="nl-NL"/>
+          <w14:ligatures w14:val="none"/>
+        </w:rPr>
+        <w:t xml:space="preserve"> 3 0 5</w:t>
+      </w:r>
+    </w:p>
+    <w:p>
+      <w:pPr>
+        <w:shd w:val="clear" w:color="auto" w:fill="1F272A"/>
+        <w:tabs>
+          <w:tab w:val="left" w:pos="916"/>
+          <w:tab w:val="left" w:pos="1832"/>
+          <w:tab w:val="left" w:pos="2748"/>
+          <w:tab w:val="left" w:pos="3664"/>
+          <w:tab w:val="left" w:pos="4580"/>
+          <w:tab w:val="left" w:pos="5496"/>
+          <w:tab w:val="left" w:pos="6412"/>
+          <w:tab w:val="left" w:pos="7328"/>
+          <w:tab w:val="left" w:pos="8244"/>
+          <w:tab w:val="left" w:pos="9160"/>
+          <w:tab w:val="left" w:pos="10076"/>
+          <w:tab w:val="left" w:pos="10992"/>
+          <w:tab w:val="left" w:pos="11908"/>
+          <w:tab w:val="left" w:pos="12824"/>
+          <w:tab w:val="left" w:pos="13740"/>
+          <w:tab w:val="left" w:pos="14656"/>
+        </w:tabs>
+        <w:spacing w:after="0" w:line="240" w:lineRule="auto"/>
+        <w:rPr>
+          <w:rFonts w:ascii="Courier New" w:eastAsia="Times New Roman" w:hAnsi="Courier New" w:cs="Courier New"/>
+          <w:color w:val="DAE3E3"/>
+          <w:kern w:val="0"/>
+          <w:sz w:val="20"/>
+          <w:szCs w:val="20"/>
+          <w:lang w:val="en-US" w:eastAsia="nl-NL"/>
+          <w14:ligatures w14:val="none"/>
+        </w:rPr>
+      </w:pPr>
+      <w:r>
+        <w:rPr>
+          <w:rFonts w:ascii="Courier New" w:eastAsia="Times New Roman" w:hAnsi="Courier New" w:cs="Courier New"/>
+          <w:color w:val="DAE3E3"/>
+          <w:kern w:val="0"/>
+          <w:sz w:val="20"/>
+          <w:szCs w:val="20"/>
+          <w:lang w:val="en-US" w:eastAsia="nl-NL"/>
+          <w14:ligatures w14:val="none"/>
+        </w:rPr>
+        <w:t xml:space="preserve">Sending: mac set </w:t>
+      </w:r>
+      <w:proofErr w:type="spellStart"/>
+      <w:r>
+        <w:rPr>
+          <w:rFonts w:ascii="Courier New" w:eastAsia="Times New Roman" w:hAnsi="Courier New" w:cs="Courier New"/>
+          <w:color w:val="DAE3E3"/>
+          <w:kern w:val="0"/>
+          <w:sz w:val="20"/>
+          <w:szCs w:val="20"/>
+          <w:lang w:val="en-US" w:eastAsia="nl-NL"/>
+          <w14:ligatures w14:val="none"/>
+        </w:rPr>
+        <w:t>ch</w:t>
+      </w:r>
+      <w:proofErr w:type="spellEnd"/>
+      <w:r>
+        <w:rPr>
+          <w:rFonts w:ascii="Courier New" w:eastAsia="Times New Roman" w:hAnsi="Courier New" w:cs="Courier New"/>
+          <w:color w:val="DAE3E3"/>
+          <w:kern w:val="0"/>
+          <w:sz w:val="20"/>
+          <w:szCs w:val="20"/>
+          <w:lang w:val="en-US" w:eastAsia="nl-NL"/>
+          <w14:ligatures w14:val="none"/>
+        </w:rPr>
+        <w:t xml:space="preserve"> </w:t>
+      </w:r>
+      <w:proofErr w:type="spellStart"/>
+      <w:r>
+        <w:rPr>
+          <w:rFonts w:ascii="Courier New" w:eastAsia="Times New Roman" w:hAnsi="Courier New" w:cs="Courier New"/>
+          <w:color w:val="DAE3E3"/>
+          <w:kern w:val="0"/>
+          <w:sz w:val="20"/>
+          <w:szCs w:val="20"/>
+          <w:lang w:val="en-US" w:eastAsia="nl-NL"/>
+          <w14:ligatures w14:val="none"/>
+        </w:rPr>
+        <w:t>dcycle</w:t>
+      </w:r>
+      <w:proofErr w:type="spellEnd"/>
+      <w:r>
+        <w:rPr>
+          <w:rFonts w:ascii="Courier New" w:eastAsia="Times New Roman" w:hAnsi="Courier New" w:cs="Courier New"/>
+          <w:color w:val="DAE3E3"/>
+          <w:kern w:val="0"/>
+          <w:sz w:val="20"/>
+          <w:szCs w:val="20"/>
+          <w:lang w:val="en-US" w:eastAsia="nl-NL"/>
+          <w14:ligatures w14:val="none"/>
+        </w:rPr>
+        <w:t xml:space="preserve"> 3 499</w:t>
+      </w:r>
+    </w:p>
+    <w:p>
+      <w:pPr>
+        <w:shd w:val="clear" w:color="auto" w:fill="1F272A"/>
+        <w:tabs>
+          <w:tab w:val="left" w:pos="916"/>
+          <w:tab w:val="left" w:pos="1832"/>
+          <w:tab w:val="left" w:pos="2748"/>
+          <w:tab w:val="left" w:pos="3664"/>
+          <w:tab w:val="left" w:pos="4580"/>
+          <w:tab w:val="left" w:pos="5496"/>
+          <w:tab w:val="left" w:pos="6412"/>
+          <w:tab w:val="left" w:pos="7328"/>
+          <w:tab w:val="left" w:pos="8244"/>
+          <w:tab w:val="left" w:pos="9160"/>
+          <w:tab w:val="left" w:pos="10076"/>
+          <w:tab w:val="left" w:pos="10992"/>
+          <w:tab w:val="left" w:pos="11908"/>
+          <w:tab w:val="left" w:pos="12824"/>
+          <w:tab w:val="left" w:pos="13740"/>
+          <w:tab w:val="left" w:pos="14656"/>
+        </w:tabs>
+        <w:spacing w:after="0" w:line="240" w:lineRule="auto"/>
+        <w:rPr>
+          <w:rFonts w:ascii="Courier New" w:eastAsia="Times New Roman" w:hAnsi="Courier New" w:cs="Courier New"/>
+          <w:color w:val="DAE3E3"/>
+          <w:kern w:val="0"/>
+          <w:sz w:val="20"/>
+          <w:szCs w:val="20"/>
+          <w:lang w:val="en-US" w:eastAsia="nl-NL"/>
+          <w14:ligatures w14:val="none"/>
+        </w:rPr>
+      </w:pPr>
+      <w:r>
+        <w:rPr>
+          <w:rFonts w:ascii="Courier New" w:eastAsia="Times New Roman" w:hAnsi="Courier New" w:cs="Courier New"/>
+          <w:color w:val="DAE3E3"/>
+          <w:kern w:val="0"/>
+          <w:sz w:val="20"/>
+          <w:szCs w:val="20"/>
+          <w:lang w:val="en-US" w:eastAsia="nl-NL"/>
+          <w14:ligatures w14:val="none"/>
+        </w:rPr>
+        <w:t xml:space="preserve">Sending: mac set </w:t>
+      </w:r>
+      <w:proofErr w:type="spellStart"/>
+      <w:r>
+        <w:rPr>
+          <w:rFonts w:ascii="Courier New" w:eastAsia="Times New Roman" w:hAnsi="Courier New" w:cs="Courier New"/>
+          <w:color w:val="DAE3E3"/>
+          <w:kern w:val="0"/>
+          <w:sz w:val="20"/>
+          <w:szCs w:val="20"/>
+          <w:lang w:val="en-US" w:eastAsia="nl-NL"/>
+          <w14:ligatures w14:val="none"/>
+        </w:rPr>
+        <w:t>ch</w:t>
+      </w:r>
+      <w:proofErr w:type="spellEnd"/>
+      <w:r>
+        <w:rPr>
+          <w:rFonts w:ascii="Courier New" w:eastAsia="Times New Roman" w:hAnsi="Courier New" w:cs="Courier New"/>
+          <w:color w:val="DAE3E3"/>
+          <w:kern w:val="0"/>
+          <w:sz w:val="20"/>
+          <w:szCs w:val="20"/>
+          <w:lang w:val="en-US" w:eastAsia="nl-NL"/>
+          <w14:ligatures w14:val="none"/>
+        </w:rPr>
+        <w:t xml:space="preserve"> status 3 on</w:t>
+      </w:r>
+    </w:p>
+    <w:p>
+      <w:pPr>
+        <w:shd w:val="clear" w:color="auto" w:fill="1F272A"/>
+        <w:tabs>
+          <w:tab w:val="left" w:pos="916"/>
+          <w:tab w:val="left" w:pos="1832"/>
+          <w:tab w:val="left" w:pos="2748"/>
+          <w:tab w:val="left" w:pos="3664"/>
+          <w:tab w:val="left" w:pos="4580"/>
+          <w:tab w:val="left" w:pos="5496"/>
+          <w:tab w:val="left" w:pos="6412"/>
+          <w:tab w:val="left" w:pos="7328"/>
+          <w:tab w:val="left" w:pos="8244"/>
+          <w:tab w:val="left" w:pos="9160"/>
+          <w:tab w:val="left" w:pos="10076"/>
+          <w:tab w:val="left" w:pos="10992"/>
+          <w:tab w:val="left" w:pos="11908"/>
+          <w:tab w:val="left" w:pos="12824"/>
+          <w:tab w:val="left" w:pos="13740"/>
+          <w:tab w:val="left" w:pos="14656"/>
+        </w:tabs>
+        <w:spacing w:after="0" w:line="240" w:lineRule="auto"/>
+        <w:rPr>
+          <w:rFonts w:ascii="Courier New" w:eastAsia="Times New Roman" w:hAnsi="Courier New" w:cs="Courier New"/>
+          <w:color w:val="DAE3E3"/>
+          <w:kern w:val="0"/>
+          <w:sz w:val="20"/>
+          <w:szCs w:val="20"/>
+          <w:lang w:val="en-US" w:eastAsia="nl-NL"/>
+          <w14:ligatures w14:val="none"/>
+        </w:rPr>
+      </w:pPr>
+      <w:r>
+        <w:rPr>
+          <w:rFonts w:ascii="Courier New" w:eastAsia="Times New Roman" w:hAnsi="Courier New" w:cs="Courier New"/>
+          <w:color w:val="DAE3E3"/>
+          <w:kern w:val="0"/>
+          <w:sz w:val="20"/>
+          <w:szCs w:val="20"/>
+          <w:lang w:val="en-US" w:eastAsia="nl-NL"/>
+          <w14:ligatures w14:val="none"/>
+        </w:rPr>
+        <w:t xml:space="preserve">Sending: mac set </w:t>
+      </w:r>
+      <w:proofErr w:type="spellStart"/>
+      <w:r>
+        <w:rPr>
+          <w:rFonts w:ascii="Courier New" w:eastAsia="Times New Roman" w:hAnsi="Courier New" w:cs="Courier New"/>
+          <w:color w:val="DAE3E3"/>
+          <w:kern w:val="0"/>
+          <w:sz w:val="20"/>
+          <w:szCs w:val="20"/>
+          <w:lang w:val="en-US" w:eastAsia="nl-NL"/>
+          <w14:ligatures w14:val="none"/>
+        </w:rPr>
+        <w:t>ch</w:t>
+      </w:r>
+      <w:proofErr w:type="spellEnd"/>
+      <w:r>
+        <w:rPr>
+          <w:rFonts w:ascii="Courier New" w:eastAsia="Times New Roman" w:hAnsi="Courier New" w:cs="Courier New"/>
+          <w:color w:val="DAE3E3"/>
+          <w:kern w:val="0"/>
+          <w:sz w:val="20"/>
+          <w:szCs w:val="20"/>
+          <w:lang w:val="en-US" w:eastAsia="nl-NL"/>
+          <w14:ligatures w14:val="none"/>
+        </w:rPr>
+        <w:t xml:space="preserve"> </w:t>
+      </w:r>
+      <w:proofErr w:type="spellStart"/>
+      <w:r>
+        <w:rPr>
+          <w:rFonts w:ascii="Courier New" w:eastAsia="Times New Roman" w:hAnsi="Courier New" w:cs="Courier New"/>
+          <w:color w:val="DAE3E3"/>
+          <w:kern w:val="0"/>
+          <w:sz w:val="20"/>
+          <w:szCs w:val="20"/>
+          <w:lang w:val="en-US" w:eastAsia="nl-NL"/>
+          <w14:ligatures w14:val="none"/>
+        </w:rPr>
+        <w:t>freq</w:t>
+      </w:r>
+      <w:proofErr w:type="spellEnd"/>
+      <w:r>
+        <w:rPr>
+          <w:rFonts w:ascii="Courier New" w:eastAsia="Times New Roman" w:hAnsi="Courier New" w:cs="Courier New"/>
+          <w:color w:val="DAE3E3"/>
+          <w:kern w:val="0"/>
+          <w:sz w:val="20"/>
+          <w:szCs w:val="20"/>
+          <w:lang w:val="en-US" w:eastAsia="nl-NL"/>
+          <w14:ligatures w14:val="none"/>
+        </w:rPr>
+        <w:t xml:space="preserve"> 4 867300000</w:t>
+      </w:r>
+    </w:p>
+    <w:p>
+      <w:pPr>
+        <w:shd w:val="clear" w:color="auto" w:fill="1F272A"/>
+        <w:tabs>
+          <w:tab w:val="left" w:pos="916"/>
+          <w:tab w:val="left" w:pos="1832"/>
+          <w:tab w:val="left" w:pos="2748"/>
+          <w:tab w:val="left" w:pos="3664"/>
+          <w:tab w:val="left" w:pos="4580"/>
+          <w:tab w:val="left" w:pos="5496"/>
+          <w:tab w:val="left" w:pos="6412"/>
+          <w:tab w:val="left" w:pos="7328"/>
+          <w:tab w:val="left" w:pos="8244"/>
+          <w:tab w:val="left" w:pos="9160"/>
+          <w:tab w:val="left" w:pos="10076"/>
+          <w:tab w:val="left" w:pos="10992"/>
+          <w:tab w:val="left" w:pos="11908"/>
+          <w:tab w:val="left" w:pos="12824"/>
+          <w:tab w:val="left" w:pos="13740"/>
+          <w:tab w:val="left" w:pos="14656"/>
+        </w:tabs>
+        <w:spacing w:after="0" w:line="240" w:lineRule="auto"/>
+        <w:rPr>
+          <w:rFonts w:ascii="Courier New" w:eastAsia="Times New Roman" w:hAnsi="Courier New" w:cs="Courier New"/>
+          <w:color w:val="DAE3E3"/>
+          <w:kern w:val="0"/>
+          <w:sz w:val="20"/>
+          <w:szCs w:val="20"/>
+          <w:lang w:val="en-US" w:eastAsia="nl-NL"/>
+          <w14:ligatures w14:val="none"/>
+        </w:rPr>
+      </w:pPr>
+      <w:r>
+        <w:rPr>
+          <w:rFonts w:ascii="Courier New" w:eastAsia="Times New Roman" w:hAnsi="Courier New" w:cs="Courier New"/>
+          <w:color w:val="DAE3E3"/>
+          <w:kern w:val="0"/>
+          <w:sz w:val="20"/>
+          <w:szCs w:val="20"/>
+          <w:lang w:val="en-US" w:eastAsia="nl-NL"/>
+          <w14:ligatures w14:val="none"/>
+        </w:rPr>
+        <w:t xml:space="preserve">Sending: mac set </w:t>
+      </w:r>
+      <w:proofErr w:type="spellStart"/>
+      <w:r>
+        <w:rPr>
+          <w:rFonts w:ascii="Courier New" w:eastAsia="Times New Roman" w:hAnsi="Courier New" w:cs="Courier New"/>
+          <w:color w:val="DAE3E3"/>
+          <w:kern w:val="0"/>
+          <w:sz w:val="20"/>
+          <w:szCs w:val="20"/>
+          <w:lang w:val="en-US" w:eastAsia="nl-NL"/>
+          <w14:ligatures w14:val="none"/>
+        </w:rPr>
+        <w:t>ch</w:t>
+      </w:r>
+      <w:proofErr w:type="spellEnd"/>
+      <w:r>
+        <w:rPr>
+          <w:rFonts w:ascii="Courier New" w:eastAsia="Times New Roman" w:hAnsi="Courier New" w:cs="Courier New"/>
+          <w:color w:val="DAE3E3"/>
+          <w:kern w:val="0"/>
+          <w:sz w:val="20"/>
+          <w:szCs w:val="20"/>
+          <w:lang w:val="en-US" w:eastAsia="nl-NL"/>
+          <w14:ligatures w14:val="none"/>
+        </w:rPr>
+        <w:t xml:space="preserve"> </w:t>
+      </w:r>
+      <w:proofErr w:type="spellStart"/>
+      <w:r>
+        <w:rPr>
+          <w:rFonts w:ascii="Courier New" w:eastAsia="Times New Roman" w:hAnsi="Courier New" w:cs="Courier New"/>
+          <w:color w:val="DAE3E3"/>
+          <w:kern w:val="0"/>
+          <w:sz w:val="20"/>
+          <w:szCs w:val="20"/>
+          <w:lang w:val="en-US" w:eastAsia="nl-NL"/>
+          <w14:ligatures w14:val="none"/>
+        </w:rPr>
+        <w:t>drrange</w:t>
+      </w:r>
+      <w:proofErr w:type="spellEnd"/>
+      <w:r>
+        <w:rPr>
+          <w:rFonts w:ascii="Courier New" w:eastAsia="Times New Roman" w:hAnsi="Courier New" w:cs="Courier New"/>
+          <w:color w:val="DAE3E3"/>
+          <w:kern w:val="0"/>
+          <w:sz w:val="20"/>
+          <w:szCs w:val="20"/>
+          <w:lang w:val="en-US" w:eastAsia="nl-NL"/>
+          <w14:ligatures w14:val="none"/>
+        </w:rPr>
+        <w:t xml:space="preserve"> 4 0 5</w:t>
+      </w:r>
+    </w:p>
+    <w:p>
+      <w:pPr>
+        <w:shd w:val="clear" w:color="auto" w:fill="1F272A"/>
+        <w:tabs>
+          <w:tab w:val="left" w:pos="916"/>
+          <w:tab w:val="left" w:pos="1832"/>
+          <w:tab w:val="left" w:pos="2748"/>
+          <w:tab w:val="left" w:pos="3664"/>
+          <w:tab w:val="left" w:pos="4580"/>
+          <w:tab w:val="left" w:pos="5496"/>
+          <w:tab w:val="left" w:pos="6412"/>
+          <w:tab w:val="left" w:pos="7328"/>
+          <w:tab w:val="left" w:pos="8244"/>
+          <w:tab w:val="left" w:pos="9160"/>
+          <w:tab w:val="left" w:pos="10076"/>
+          <w:tab w:val="left" w:pos="10992"/>
+          <w:tab w:val="left" w:pos="11908"/>
+          <w:tab w:val="left" w:pos="12824"/>
+          <w:tab w:val="left" w:pos="13740"/>
+          <w:tab w:val="left" w:pos="14656"/>
+        </w:tabs>
+        <w:spacing w:after="0" w:line="240" w:lineRule="auto"/>
+        <w:rPr>
+          <w:rFonts w:ascii="Courier New" w:eastAsia="Times New Roman" w:hAnsi="Courier New" w:cs="Courier New"/>
+          <w:color w:val="DAE3E3"/>
+          <w:kern w:val="0"/>
+          <w:sz w:val="20"/>
+          <w:szCs w:val="20"/>
+          <w:lang w:val="en-US" w:eastAsia="nl-NL"/>
+          <w14:ligatures w14:val="none"/>
+        </w:rPr>
+      </w:pPr>
+      <w:r>
+        <w:rPr>
+          <w:rFonts w:ascii="Courier New" w:eastAsia="Times New Roman" w:hAnsi="Courier New" w:cs="Courier New"/>
+          <w:color w:val="DAE3E3"/>
+          <w:kern w:val="0"/>
+          <w:sz w:val="20"/>
+          <w:szCs w:val="20"/>
+          <w:lang w:val="en-US" w:eastAsia="nl-NL"/>
+          <w14:ligatures w14:val="none"/>
+        </w:rPr>
+        <w:t xml:space="preserve">Sending: mac set </w:t>
+      </w:r>
+      <w:proofErr w:type="spellStart"/>
+      <w:r>
+        <w:rPr>
+          <w:rFonts w:ascii="Courier New" w:eastAsia="Times New Roman" w:hAnsi="Courier New" w:cs="Courier New"/>
+          <w:color w:val="DAE3E3"/>
+          <w:kern w:val="0"/>
+          <w:sz w:val="20"/>
+          <w:szCs w:val="20"/>
+          <w:lang w:val="en-US" w:eastAsia="nl-NL"/>
+          <w14:ligatures w14:val="none"/>
+        </w:rPr>
+        <w:t>ch</w:t>
+      </w:r>
+      <w:proofErr w:type="spellEnd"/>
+      <w:r>
+        <w:rPr>
+          <w:rFonts w:ascii="Courier New" w:eastAsia="Times New Roman" w:hAnsi="Courier New" w:cs="Courier New"/>
+          <w:color w:val="DAE3E3"/>
+          <w:kern w:val="0"/>
+          <w:sz w:val="20"/>
+          <w:szCs w:val="20"/>
+          <w:lang w:val="en-US" w:eastAsia="nl-NL"/>
+          <w14:ligatures w14:val="none"/>
+        </w:rPr>
+        <w:t xml:space="preserve"> </w:t>
+      </w:r>
+      <w:proofErr w:type="spellStart"/>
+      <w:r>
+        <w:rPr>
+          <w:rFonts w:ascii="Courier New" w:eastAsia="Times New Roman" w:hAnsi="Courier New" w:cs="Courier New"/>
+          <w:color w:val="DAE3E3"/>
+          <w:kern w:val="0"/>
+          <w:sz w:val="20"/>
+          <w:szCs w:val="20"/>
+          <w:lang w:val="en-US" w:eastAsia="nl-NL"/>
+          <w14:ligatures w14:val="none"/>
+        </w:rPr>
+        <w:t>dcycle</w:t>
+      </w:r>
+      <w:proofErr w:type="spellEnd"/>
+      <w:r>
+        <w:rPr>
+          <w:rFonts w:ascii="Courier New" w:eastAsia="Times New Roman" w:hAnsi="Courier New" w:cs="Courier New"/>
+          <w:color w:val="DAE3E3"/>
+          <w:kern w:val="0"/>
+          <w:sz w:val="20"/>
+          <w:szCs w:val="20"/>
+          <w:lang w:val="en-US" w:eastAsia="nl-NL"/>
+          <w14:ligatures w14:val="none"/>
+        </w:rPr>
+        <w:t xml:space="preserve"> 4 499</w:t>
+      </w:r>
+    </w:p>
+    <w:p>
+      <w:pPr>
+        <w:shd w:val="clear" w:color="auto" w:fill="1F272A"/>
+        <w:tabs>
+          <w:tab w:val="left" w:pos="916"/>
+          <w:tab w:val="left" w:pos="1832"/>
+          <w:tab w:val="left" w:pos="2748"/>
+          <w:tab w:val="left" w:pos="3664"/>
+          <w:tab w:val="left" w:pos="4580"/>
+          <w:tab w:val="left" w:pos="5496"/>
+          <w:tab w:val="left" w:pos="6412"/>
+          <w:tab w:val="left" w:pos="7328"/>
+          <w:tab w:val="left" w:pos="8244"/>
+          <w:tab w:val="left" w:pos="9160"/>
+          <w:tab w:val="left" w:pos="10076"/>
+          <w:tab w:val="left" w:pos="10992"/>
+          <w:tab w:val="left" w:pos="11908"/>
+          <w:tab w:val="left" w:pos="12824"/>
+          <w:tab w:val="left" w:pos="13740"/>
+          <w:tab w:val="left" w:pos="14656"/>
+        </w:tabs>
+        <w:spacing w:after="0" w:line="240" w:lineRule="auto"/>
+        <w:rPr>
+          <w:rFonts w:ascii="Courier New" w:eastAsia="Times New Roman" w:hAnsi="Courier New" w:cs="Courier New"/>
+          <w:color w:val="DAE3E3"/>
+          <w:kern w:val="0"/>
+          <w:sz w:val="20"/>
+          <w:szCs w:val="20"/>
+          <w:lang w:val="en-US" w:eastAsia="nl-NL"/>
+          <w14:ligatures w14:val="none"/>
+        </w:rPr>
+      </w:pPr>
+      <w:r>
+        <w:rPr>
+          <w:rFonts w:ascii="Courier New" w:eastAsia="Times New Roman" w:hAnsi="Courier New" w:cs="Courier New"/>
+          <w:color w:val="DAE3E3"/>
+          <w:kern w:val="0"/>
+          <w:sz w:val="20"/>
+          <w:szCs w:val="20"/>
+          <w:lang w:val="en-US" w:eastAsia="nl-NL"/>
+          <w14:ligatures w14:val="none"/>
+        </w:rPr>
+        <w:t xml:space="preserve">Sending: mac set </w:t>
+      </w:r>
+      <w:proofErr w:type="spellStart"/>
+      <w:r>
+        <w:rPr>
+          <w:rFonts w:ascii="Courier New" w:eastAsia="Times New Roman" w:hAnsi="Courier New" w:cs="Courier New"/>
+          <w:color w:val="DAE3E3"/>
+          <w:kern w:val="0"/>
+          <w:sz w:val="20"/>
+          <w:szCs w:val="20"/>
+          <w:lang w:val="en-US" w:eastAsia="nl-NL"/>
+          <w14:ligatures w14:val="none"/>
+        </w:rPr>
+        <w:t>ch</w:t>
+      </w:r>
+      <w:proofErr w:type="spellEnd"/>
+      <w:r>
+        <w:rPr>
+          <w:rFonts w:ascii="Courier New" w:eastAsia="Times New Roman" w:hAnsi="Courier New" w:cs="Courier New"/>
+          <w:color w:val="DAE3E3"/>
+          <w:kern w:val="0"/>
+          <w:sz w:val="20"/>
+          <w:szCs w:val="20"/>
+          <w:lang w:val="en-US" w:eastAsia="nl-NL"/>
+          <w14:ligatures w14:val="none"/>
+        </w:rPr>
+        <w:t xml:space="preserve"> status 4 on</w:t>
+      </w:r>
+    </w:p>
+    <w:p>
+      <w:pPr>
+        <w:shd w:val="clear" w:color="auto" w:fill="1F272A"/>
+        <w:tabs>
+          <w:tab w:val="left" w:pos="916"/>
+          <w:tab w:val="left" w:pos="1832"/>
+          <w:tab w:val="left" w:pos="2748"/>
+          <w:tab w:val="left" w:pos="3664"/>
+          <w:tab w:val="left" w:pos="4580"/>
+          <w:tab w:val="left" w:pos="5496"/>
+          <w:tab w:val="left" w:pos="6412"/>
+          <w:tab w:val="left" w:pos="7328"/>
+          <w:tab w:val="left" w:pos="8244"/>
+          <w:tab w:val="left" w:pos="9160"/>
+          <w:tab w:val="left" w:pos="10076"/>
+          <w:tab w:val="left" w:pos="10992"/>
+          <w:tab w:val="left" w:pos="11908"/>
+          <w:tab w:val="left" w:pos="12824"/>
+          <w:tab w:val="left" w:pos="13740"/>
+          <w:tab w:val="left" w:pos="14656"/>
+        </w:tabs>
+        <w:spacing w:after="0" w:line="240" w:lineRule="auto"/>
+        <w:rPr>
+          <w:rFonts w:ascii="Courier New" w:eastAsia="Times New Roman" w:hAnsi="Courier New" w:cs="Courier New"/>
+          <w:color w:val="DAE3E3"/>
+          <w:kern w:val="0"/>
+          <w:sz w:val="20"/>
+          <w:szCs w:val="20"/>
+          <w:lang w:val="en-US" w:eastAsia="nl-NL"/>
+          <w14:ligatures w14:val="none"/>
+        </w:rPr>
+      </w:pPr>
+      <w:r>
+        <w:rPr>
+          <w:rFonts w:ascii="Courier New" w:eastAsia="Times New Roman" w:hAnsi="Courier New" w:cs="Courier New"/>
+          <w:color w:val="DAE3E3"/>
+          <w:kern w:val="0"/>
+          <w:sz w:val="20"/>
+          <w:szCs w:val="20"/>
+          <w:lang w:val="en-US" w:eastAsia="nl-NL"/>
+          <w14:ligatures w14:val="none"/>
+        </w:rPr>
+        <w:t xml:space="preserve">Sending: mac set </w:t>
+      </w:r>
+      <w:proofErr w:type="spellStart"/>
+      <w:r>
+        <w:rPr>
+          <w:rFonts w:ascii="Courier New" w:eastAsia="Times New Roman" w:hAnsi="Courier New" w:cs="Courier New"/>
+          <w:color w:val="DAE3E3"/>
+          <w:kern w:val="0"/>
+          <w:sz w:val="20"/>
+          <w:szCs w:val="20"/>
+          <w:lang w:val="en-US" w:eastAsia="nl-NL"/>
+          <w14:ligatures w14:val="none"/>
+        </w:rPr>
+        <w:t>ch</w:t>
+      </w:r>
+      <w:proofErr w:type="spellEnd"/>
+      <w:r>
+        <w:rPr>
+          <w:rFonts w:ascii="Courier New" w:eastAsia="Times New Roman" w:hAnsi="Courier New" w:cs="Courier New"/>
+          <w:color w:val="DAE3E3"/>
+          <w:kern w:val="0"/>
+          <w:sz w:val="20"/>
+          <w:szCs w:val="20"/>
+          <w:lang w:val="en-US" w:eastAsia="nl-NL"/>
+          <w14:ligatures w14:val="none"/>
+        </w:rPr>
+        <w:t xml:space="preserve"> </w:t>
+      </w:r>
+      <w:proofErr w:type="spellStart"/>
+      <w:r>
+        <w:rPr>
+          <w:rFonts w:ascii="Courier New" w:eastAsia="Times New Roman" w:hAnsi="Courier New" w:cs="Courier New"/>
+          <w:color w:val="DAE3E3"/>
+          <w:kern w:val="0"/>
+          <w:sz w:val="20"/>
+          <w:szCs w:val="20"/>
+          <w:lang w:val="en-US" w:eastAsia="nl-NL"/>
+          <w14:ligatures w14:val="none"/>
+        </w:rPr>
+        <w:t>freq</w:t>
+      </w:r>
+      <w:proofErr w:type="spellEnd"/>
+      <w:r>
+        <w:rPr>
+          <w:rFonts w:ascii="Courier New" w:eastAsia="Times New Roman" w:hAnsi="Courier New" w:cs="Courier New"/>
+          <w:color w:val="DAE3E3"/>
+          <w:kern w:val="0"/>
+          <w:sz w:val="20"/>
+          <w:szCs w:val="20"/>
+          <w:lang w:val="en-US" w:eastAsia="nl-NL"/>
+          <w14:ligatures w14:val="none"/>
+        </w:rPr>
+        <w:t xml:space="preserve"> 5 867500000</w:t>
+      </w:r>
+    </w:p>
+    <w:p>
+      <w:pPr>
+        <w:shd w:val="clear" w:color="auto" w:fill="1F272A"/>
+        <w:tabs>
+          <w:tab w:val="left" w:pos="916"/>
+          <w:tab w:val="left" w:pos="1832"/>
+          <w:tab w:val="left" w:pos="2748"/>
+          <w:tab w:val="left" w:pos="3664"/>
+          <w:tab w:val="left" w:pos="4580"/>
+          <w:tab w:val="left" w:pos="5496"/>
+          <w:tab w:val="left" w:pos="6412"/>
+          <w:tab w:val="left" w:pos="7328"/>
+          <w:tab w:val="left" w:pos="8244"/>
+          <w:tab w:val="left" w:pos="9160"/>
+          <w:tab w:val="left" w:pos="10076"/>
+          <w:tab w:val="left" w:pos="10992"/>
+          <w:tab w:val="left" w:pos="11908"/>
+          <w:tab w:val="left" w:pos="12824"/>
+          <w:tab w:val="left" w:pos="13740"/>
+          <w:tab w:val="left" w:pos="14656"/>
+        </w:tabs>
+        <w:spacing w:after="0" w:line="240" w:lineRule="auto"/>
+        <w:rPr>
+          <w:rFonts w:ascii="Courier New" w:eastAsia="Times New Roman" w:hAnsi="Courier New" w:cs="Courier New"/>
+          <w:color w:val="DAE3E3"/>
+          <w:kern w:val="0"/>
+          <w:sz w:val="20"/>
+          <w:szCs w:val="20"/>
+          <w:lang w:val="en-US" w:eastAsia="nl-NL"/>
+          <w14:ligatures w14:val="none"/>
+        </w:rPr>
+      </w:pPr>
+      <w:r>
+        <w:rPr>
+          <w:rFonts w:ascii="Courier New" w:eastAsia="Times New Roman" w:hAnsi="Courier New" w:cs="Courier New"/>
+          <w:color w:val="DAE3E3"/>
+          <w:kern w:val="0"/>
+          <w:sz w:val="20"/>
+          <w:szCs w:val="20"/>
+          <w:lang w:val="en-US" w:eastAsia="nl-NL"/>
+          <w14:ligatures w14:val="none"/>
+        </w:rPr>
+        <w:t xml:space="preserve">Sending: mac set </w:t>
+      </w:r>
+      <w:proofErr w:type="spellStart"/>
+      <w:r>
+        <w:rPr>
+          <w:rFonts w:ascii="Courier New" w:eastAsia="Times New Roman" w:hAnsi="Courier New" w:cs="Courier New"/>
+          <w:color w:val="DAE3E3"/>
+          <w:kern w:val="0"/>
+          <w:sz w:val="20"/>
+          <w:szCs w:val="20"/>
+          <w:lang w:val="en-US" w:eastAsia="nl-NL"/>
+          <w14:ligatures w14:val="none"/>
+        </w:rPr>
+        <w:t>ch</w:t>
+      </w:r>
+      <w:proofErr w:type="spellEnd"/>
+      <w:r>
+        <w:rPr>
+          <w:rFonts w:ascii="Courier New" w:eastAsia="Times New Roman" w:hAnsi="Courier New" w:cs="Courier New"/>
+          <w:color w:val="DAE3E3"/>
+          <w:kern w:val="0"/>
+          <w:sz w:val="20"/>
+          <w:szCs w:val="20"/>
+          <w:lang w:val="en-US" w:eastAsia="nl-NL"/>
+          <w14:ligatures w14:val="none"/>
+        </w:rPr>
+        <w:t xml:space="preserve"> </w:t>
+      </w:r>
+      <w:proofErr w:type="spellStart"/>
+      <w:r>
+        <w:rPr>
+          <w:rFonts w:ascii="Courier New" w:eastAsia="Times New Roman" w:hAnsi="Courier New" w:cs="Courier New"/>
+          <w:color w:val="DAE3E3"/>
+          <w:kern w:val="0"/>
+          <w:sz w:val="20"/>
+          <w:szCs w:val="20"/>
+          <w:lang w:val="en-US" w:eastAsia="nl-NL"/>
+          <w14:ligatures w14:val="none"/>
+        </w:rPr>
+        <w:t>drrange</w:t>
+      </w:r>
+      <w:proofErr w:type="spellEnd"/>
+      <w:r>
+        <w:rPr>
+          <w:rFonts w:ascii="Courier New" w:eastAsia="Times New Roman" w:hAnsi="Courier New" w:cs="Courier New"/>
+          <w:color w:val="DAE3E3"/>
+          <w:kern w:val="0"/>
+          <w:sz w:val="20"/>
+          <w:szCs w:val="20"/>
+          <w:lang w:val="en-US" w:eastAsia="nl-NL"/>
+          <w14:ligatures w14:val="none"/>
+        </w:rPr>
+        <w:t xml:space="preserve"> 5 0 5</w:t>
+      </w:r>
+    </w:p>
+    <w:p>
+      <w:pPr>
+        <w:shd w:val="clear" w:color="auto" w:fill="1F272A"/>
+        <w:tabs>
+          <w:tab w:val="left" w:pos="916"/>
+          <w:tab w:val="left" w:pos="1832"/>
+          <w:tab w:val="left" w:pos="2748"/>
+          <w:tab w:val="left" w:pos="3664"/>
+          <w:tab w:val="left" w:pos="4580"/>
+          <w:tab w:val="left" w:pos="5496"/>
+          <w:tab w:val="left" w:pos="6412"/>
+          <w:tab w:val="left" w:pos="7328"/>
+          <w:tab w:val="left" w:pos="8244"/>
+          <w:tab w:val="left" w:pos="9160"/>
+          <w:tab w:val="left" w:pos="10076"/>
+          <w:tab w:val="left" w:pos="10992"/>
+          <w:tab w:val="left" w:pos="11908"/>
+          <w:tab w:val="left" w:pos="12824"/>
+          <w:tab w:val="left" w:pos="13740"/>
+          <w:tab w:val="left" w:pos="14656"/>
+        </w:tabs>
+        <w:spacing w:after="0" w:line="240" w:lineRule="auto"/>
+        <w:rPr>
+          <w:rFonts w:ascii="Courier New" w:eastAsia="Times New Roman" w:hAnsi="Courier New" w:cs="Courier New"/>
+          <w:color w:val="DAE3E3"/>
+          <w:kern w:val="0"/>
+          <w:sz w:val="20"/>
+          <w:szCs w:val="20"/>
+          <w:lang w:val="en-US" w:eastAsia="nl-NL"/>
+          <w14:ligatures w14:val="none"/>
+        </w:rPr>
+      </w:pPr>
+      <w:r>
+        <w:rPr>
+          <w:rFonts w:ascii="Courier New" w:eastAsia="Times New Roman" w:hAnsi="Courier New" w:cs="Courier New"/>
+          <w:color w:val="DAE3E3"/>
+          <w:kern w:val="0"/>
+          <w:sz w:val="20"/>
+          <w:szCs w:val="20"/>
+          <w:lang w:val="en-US" w:eastAsia="nl-NL"/>
+          <w14:ligatures w14:val="none"/>
+        </w:rPr>
+        <w:t xml:space="preserve">Sending: mac set </w:t>
+      </w:r>
+      <w:proofErr w:type="spellStart"/>
+      <w:r>
+        <w:rPr>
+          <w:rFonts w:ascii="Courier New" w:eastAsia="Times New Roman" w:hAnsi="Courier New" w:cs="Courier New"/>
+          <w:color w:val="DAE3E3"/>
+          <w:kern w:val="0"/>
+          <w:sz w:val="20"/>
+          <w:szCs w:val="20"/>
+          <w:lang w:val="en-US" w:eastAsia="nl-NL"/>
+          <w14:ligatures w14:val="none"/>
+        </w:rPr>
+        <w:t>ch</w:t>
+      </w:r>
+      <w:proofErr w:type="spellEnd"/>
+      <w:r>
+        <w:rPr>
+          <w:rFonts w:ascii="Courier New" w:eastAsia="Times New Roman" w:hAnsi="Courier New" w:cs="Courier New"/>
+          <w:color w:val="DAE3E3"/>
+          <w:kern w:val="0"/>
+          <w:sz w:val="20"/>
+          <w:szCs w:val="20"/>
+          <w:lang w:val="en-US" w:eastAsia="nl-NL"/>
+          <w14:ligatures w14:val="none"/>
+        </w:rPr>
+        <w:t xml:space="preserve"> </w:t>
+      </w:r>
+      <w:proofErr w:type="spellStart"/>
+      <w:r>
+        <w:rPr>
+          <w:rFonts w:ascii="Courier New" w:eastAsia="Times New Roman" w:hAnsi="Courier New" w:cs="Courier New"/>
+          <w:color w:val="DAE3E3"/>
+          <w:kern w:val="0"/>
+          <w:sz w:val="20"/>
+          <w:szCs w:val="20"/>
+          <w:lang w:val="en-US" w:eastAsia="nl-NL"/>
+          <w14:ligatures w14:val="none"/>
+        </w:rPr>
+        <w:t>dcycle</w:t>
+      </w:r>
+      <w:proofErr w:type="spellEnd"/>
+      <w:r>
+        <w:rPr>
+          <w:rFonts w:ascii="Courier New" w:eastAsia="Times New Roman" w:hAnsi="Courier New" w:cs="Courier New"/>
+          <w:color w:val="DAE3E3"/>
+          <w:kern w:val="0"/>
+          <w:sz w:val="20"/>
+          <w:szCs w:val="20"/>
+          <w:lang w:val="en-US" w:eastAsia="nl-NL"/>
+          <w14:ligatures w14:val="none"/>
+        </w:rPr>
+        <w:t xml:space="preserve"> 5 499</w:t>
+      </w:r>
+    </w:p>
+    <w:p>
+      <w:pPr>
+        <w:shd w:val="clear" w:color="auto" w:fill="1F272A"/>
+        <w:tabs>
+          <w:tab w:val="left" w:pos="916"/>
+          <w:tab w:val="left" w:pos="1832"/>
+          <w:tab w:val="left" w:pos="2748"/>
+          <w:tab w:val="left" w:pos="3664"/>
+          <w:tab w:val="left" w:pos="4580"/>
+          <w:tab w:val="left" w:pos="5496"/>
+          <w:tab w:val="left" w:pos="6412"/>
+          <w:tab w:val="left" w:pos="7328"/>
+          <w:tab w:val="left" w:pos="8244"/>
+          <w:tab w:val="left" w:pos="9160"/>
+          <w:tab w:val="left" w:pos="10076"/>
+          <w:tab w:val="left" w:pos="10992"/>
+          <w:tab w:val="left" w:pos="11908"/>
+          <w:tab w:val="left" w:pos="12824"/>
+          <w:tab w:val="left" w:pos="13740"/>
+          <w:tab w:val="left" w:pos="14656"/>
+        </w:tabs>
+        <w:spacing w:after="0" w:line="240" w:lineRule="auto"/>
+        <w:rPr>
+          <w:rFonts w:ascii="Courier New" w:eastAsia="Times New Roman" w:hAnsi="Courier New" w:cs="Courier New"/>
+          <w:color w:val="DAE3E3"/>
+          <w:kern w:val="0"/>
+          <w:sz w:val="20"/>
+          <w:szCs w:val="20"/>
+          <w:lang w:val="en-US" w:eastAsia="nl-NL"/>
+          <w14:ligatures w14:val="none"/>
+        </w:rPr>
+      </w:pPr>
+      <w:r>
+        <w:rPr>
+          <w:rFonts w:ascii="Courier New" w:eastAsia="Times New Roman" w:hAnsi="Courier New" w:cs="Courier New"/>
+          <w:color w:val="DAE3E3"/>
+          <w:kern w:val="0"/>
+          <w:sz w:val="20"/>
+          <w:szCs w:val="20"/>
+          <w:lang w:val="en-US" w:eastAsia="nl-NL"/>
+          <w14:ligatures w14:val="none"/>
+        </w:rPr>
+        <w:t xml:space="preserve">Sending: mac set </w:t>
+      </w:r>
+      <w:proofErr w:type="spellStart"/>
+      <w:r>
+        <w:rPr>
+          <w:rFonts w:ascii="Courier New" w:eastAsia="Times New Roman" w:hAnsi="Courier New" w:cs="Courier New"/>
+          <w:color w:val="DAE3E3"/>
+          <w:kern w:val="0"/>
+          <w:sz w:val="20"/>
+          <w:szCs w:val="20"/>
+          <w:lang w:val="en-US" w:eastAsia="nl-NL"/>
+          <w14:ligatures w14:val="none"/>
+        </w:rPr>
+        <w:t>ch</w:t>
+      </w:r>
+      <w:proofErr w:type="spellEnd"/>
+      <w:r>
+        <w:rPr>
+          <w:rFonts w:ascii="Courier New" w:eastAsia="Times New Roman" w:hAnsi="Courier New" w:cs="Courier New"/>
+          <w:color w:val="DAE3E3"/>
+          <w:kern w:val="0"/>
+          <w:sz w:val="20"/>
+          <w:szCs w:val="20"/>
+          <w:lang w:val="en-US" w:eastAsia="nl-NL"/>
+          <w14:ligatures w14:val="none"/>
+        </w:rPr>
+        <w:t xml:space="preserve"> status 5 on</w:t>
+      </w:r>
+    </w:p>
+    <w:p>
+      <w:pPr>
+        <w:shd w:val="clear" w:color="auto" w:fill="1F272A"/>
+        <w:tabs>
+          <w:tab w:val="left" w:pos="916"/>
+          <w:tab w:val="left" w:pos="1832"/>
+          <w:tab w:val="left" w:pos="2748"/>
+          <w:tab w:val="left" w:pos="3664"/>
+          <w:tab w:val="left" w:pos="4580"/>
+          <w:tab w:val="left" w:pos="5496"/>
+          <w:tab w:val="left" w:pos="6412"/>
+          <w:tab w:val="left" w:pos="7328"/>
+          <w:tab w:val="left" w:pos="8244"/>
+          <w:tab w:val="left" w:pos="9160"/>
+          <w:tab w:val="left" w:pos="10076"/>
+          <w:tab w:val="left" w:pos="10992"/>
+          <w:tab w:val="left" w:pos="11908"/>
+          <w:tab w:val="left" w:pos="12824"/>
+          <w:tab w:val="left" w:pos="13740"/>
+          <w:tab w:val="left" w:pos="14656"/>
+        </w:tabs>
+        <w:spacing w:after="0" w:line="240" w:lineRule="auto"/>
+        <w:rPr>
+          <w:rFonts w:ascii="Courier New" w:eastAsia="Times New Roman" w:hAnsi="Courier New" w:cs="Courier New"/>
+          <w:color w:val="DAE3E3"/>
+          <w:kern w:val="0"/>
+          <w:sz w:val="20"/>
+          <w:szCs w:val="20"/>
+          <w:lang w:val="en-US" w:eastAsia="nl-NL"/>
+          <w14:ligatures w14:val="none"/>
+        </w:rPr>
+      </w:pPr>
+      <w:r>
+        <w:rPr>
+          <w:rFonts w:ascii="Courier New" w:eastAsia="Times New Roman" w:hAnsi="Courier New" w:cs="Courier New"/>
+          <w:color w:val="DAE3E3"/>
+          <w:kern w:val="0"/>
+          <w:sz w:val="20"/>
+          <w:szCs w:val="20"/>
+          <w:lang w:val="en-US" w:eastAsia="nl-NL"/>
+          <w14:ligatures w14:val="none"/>
+        </w:rPr>
+        <w:t xml:space="preserve">Sending: mac set </w:t>
+      </w:r>
+      <w:proofErr w:type="spellStart"/>
+      <w:r>
+        <w:rPr>
+          <w:rFonts w:ascii="Courier New" w:eastAsia="Times New Roman" w:hAnsi="Courier New" w:cs="Courier New"/>
+          <w:color w:val="DAE3E3"/>
+          <w:kern w:val="0"/>
+          <w:sz w:val="20"/>
+          <w:szCs w:val="20"/>
+          <w:lang w:val="en-US" w:eastAsia="nl-NL"/>
+          <w14:ligatures w14:val="none"/>
+        </w:rPr>
+        <w:t>ch</w:t>
+      </w:r>
+      <w:proofErr w:type="spellEnd"/>
+      <w:r>
+        <w:rPr>
+          <w:rFonts w:ascii="Courier New" w:eastAsia="Times New Roman" w:hAnsi="Courier New" w:cs="Courier New"/>
+          <w:color w:val="DAE3E3"/>
+          <w:kern w:val="0"/>
+          <w:sz w:val="20"/>
+          <w:szCs w:val="20"/>
+          <w:lang w:val="en-US" w:eastAsia="nl-NL"/>
+          <w14:ligatures w14:val="none"/>
+        </w:rPr>
+        <w:t xml:space="preserve"> </w:t>
+      </w:r>
+      <w:proofErr w:type="spellStart"/>
+      <w:r>
+        <w:rPr>
+          <w:rFonts w:ascii="Courier New" w:eastAsia="Times New Roman" w:hAnsi="Courier New" w:cs="Courier New"/>
+          <w:color w:val="DAE3E3"/>
+          <w:kern w:val="0"/>
+          <w:sz w:val="20"/>
+          <w:szCs w:val="20"/>
+          <w:lang w:val="en-US" w:eastAsia="nl-NL"/>
+          <w14:ligatures w14:val="none"/>
+        </w:rPr>
+        <w:t>freq</w:t>
+      </w:r>
+      <w:proofErr w:type="spellEnd"/>
+      <w:r>
+        <w:rPr>
+          <w:rFonts w:ascii="Courier New" w:eastAsia="Times New Roman" w:hAnsi="Courier New" w:cs="Courier New"/>
+          <w:color w:val="DAE3E3"/>
+          <w:kern w:val="0"/>
+          <w:sz w:val="20"/>
+          <w:szCs w:val="20"/>
+          <w:lang w:val="en-US" w:eastAsia="nl-NL"/>
+          <w14:ligatures w14:val="none"/>
+        </w:rPr>
+        <w:t xml:space="preserve"> 6 867700000</w:t>
+      </w:r>
+    </w:p>
+    <w:p>
+      <w:pPr>
+        <w:shd w:val="clear" w:color="auto" w:fill="1F272A"/>
+        <w:tabs>
+          <w:tab w:val="left" w:pos="916"/>
+          <w:tab w:val="left" w:pos="1832"/>
+          <w:tab w:val="left" w:pos="2748"/>
+          <w:tab w:val="left" w:pos="3664"/>
+          <w:tab w:val="left" w:pos="4580"/>
+          <w:tab w:val="left" w:pos="5496"/>
+          <w:tab w:val="left" w:pos="6412"/>
+          <w:tab w:val="left" w:pos="7328"/>
+          <w:tab w:val="left" w:pos="8244"/>
+          <w:tab w:val="left" w:pos="9160"/>
+          <w:tab w:val="left" w:pos="10076"/>
+          <w:tab w:val="left" w:pos="10992"/>
+          <w:tab w:val="left" w:pos="11908"/>
+          <w:tab w:val="left" w:pos="12824"/>
+          <w:tab w:val="left" w:pos="13740"/>
+          <w:tab w:val="left" w:pos="14656"/>
+        </w:tabs>
+        <w:spacing w:after="0" w:line="240" w:lineRule="auto"/>
+        <w:rPr>
+          <w:rFonts w:ascii="Courier New" w:eastAsia="Times New Roman" w:hAnsi="Courier New" w:cs="Courier New"/>
+          <w:color w:val="DAE3E3"/>
+          <w:kern w:val="0"/>
+          <w:sz w:val="20"/>
+          <w:szCs w:val="20"/>
+          <w:lang w:val="en-US" w:eastAsia="nl-NL"/>
+          <w14:ligatures w14:val="none"/>
+        </w:rPr>
+      </w:pPr>
+      <w:r>
+        <w:rPr>
+          <w:rFonts w:ascii="Courier New" w:eastAsia="Times New Roman" w:hAnsi="Courier New" w:cs="Courier New"/>
+          <w:color w:val="DAE3E3"/>
+          <w:kern w:val="0"/>
+          <w:sz w:val="20"/>
+          <w:szCs w:val="20"/>
+          <w:lang w:val="en-US" w:eastAsia="nl-NL"/>
+          <w14:ligatures w14:val="none"/>
+        </w:rPr>
+        <w:t xml:space="preserve">Sending: mac set </w:t>
+      </w:r>
+      <w:proofErr w:type="spellStart"/>
+      <w:r>
+        <w:rPr>
+          <w:rFonts w:ascii="Courier New" w:eastAsia="Times New Roman" w:hAnsi="Courier New" w:cs="Courier New"/>
+          <w:color w:val="DAE3E3"/>
+          <w:kern w:val="0"/>
+          <w:sz w:val="20"/>
+          <w:szCs w:val="20"/>
+          <w:lang w:val="en-US" w:eastAsia="nl-NL"/>
+          <w14:ligatures w14:val="none"/>
+        </w:rPr>
+        <w:t>ch</w:t>
+      </w:r>
+      <w:proofErr w:type="spellEnd"/>
+      <w:r>
+        <w:rPr>
+          <w:rFonts w:ascii="Courier New" w:eastAsia="Times New Roman" w:hAnsi="Courier New" w:cs="Courier New"/>
+          <w:color w:val="DAE3E3"/>
+          <w:kern w:val="0"/>
+          <w:sz w:val="20"/>
+          <w:szCs w:val="20"/>
+          <w:lang w:val="en-US" w:eastAsia="nl-NL"/>
+          <w14:ligatures w14:val="none"/>
+        </w:rPr>
+        <w:t xml:space="preserve"> </w:t>
+      </w:r>
+      <w:proofErr w:type="spellStart"/>
+      <w:r>
+        <w:rPr>
+          <w:rFonts w:ascii="Courier New" w:eastAsia="Times New Roman" w:hAnsi="Courier New" w:cs="Courier New"/>
+          <w:color w:val="DAE3E3"/>
+          <w:kern w:val="0"/>
+          <w:sz w:val="20"/>
+          <w:szCs w:val="20"/>
+          <w:lang w:val="en-US" w:eastAsia="nl-NL"/>
+          <w14:ligatures w14:val="none"/>
+        </w:rPr>
+        <w:t>drrange</w:t>
+      </w:r>
+      <w:proofErr w:type="spellEnd"/>
+      <w:r>
+        <w:rPr>
+          <w:rFonts w:ascii="Courier New" w:eastAsia="Times New Roman" w:hAnsi="Courier New" w:cs="Courier New"/>
+          <w:color w:val="DAE3E3"/>
+          <w:kern w:val="0"/>
+          <w:sz w:val="20"/>
+          <w:szCs w:val="20"/>
+          <w:lang w:val="en-US" w:eastAsia="nl-NL"/>
+          <w14:ligatures w14:val="none"/>
+        </w:rPr>
+        <w:t xml:space="preserve"> 6 0 5</w:t>
+      </w:r>
+    </w:p>
+    <w:p>
+      <w:pPr>
+        <w:shd w:val="clear" w:color="auto" w:fill="1F272A"/>
+        <w:tabs>
+          <w:tab w:val="left" w:pos="916"/>
+          <w:tab w:val="left" w:pos="1832"/>
+          <w:tab w:val="left" w:pos="2748"/>
+          <w:tab w:val="left" w:pos="3664"/>
+          <w:tab w:val="left" w:pos="4580"/>
+          <w:tab w:val="left" w:pos="5496"/>
+          <w:tab w:val="left" w:pos="6412"/>
+          <w:tab w:val="left" w:pos="7328"/>
+          <w:tab w:val="left" w:pos="8244"/>
+          <w:tab w:val="left" w:pos="9160"/>
+          <w:tab w:val="left" w:pos="10076"/>
+          <w:tab w:val="left" w:pos="10992"/>
+          <w:tab w:val="left" w:pos="11908"/>
+          <w:tab w:val="left" w:pos="12824"/>
+          <w:tab w:val="left" w:pos="13740"/>
+          <w:tab w:val="left" w:pos="14656"/>
+        </w:tabs>
+        <w:spacing w:after="0" w:line="240" w:lineRule="auto"/>
+        <w:rPr>
+          <w:rFonts w:ascii="Courier New" w:eastAsia="Times New Roman" w:hAnsi="Courier New" w:cs="Courier New"/>
+          <w:color w:val="DAE3E3"/>
+          <w:kern w:val="0"/>
+          <w:sz w:val="20"/>
+          <w:szCs w:val="20"/>
+          <w:lang w:val="en-US" w:eastAsia="nl-NL"/>
+          <w14:ligatures w14:val="none"/>
+        </w:rPr>
+      </w:pPr>
+      <w:r>
+        <w:rPr>
+          <w:rFonts w:ascii="Courier New" w:eastAsia="Times New Roman" w:hAnsi="Courier New" w:cs="Courier New"/>
+          <w:color w:val="DAE3E3"/>
+          <w:kern w:val="0"/>
+          <w:sz w:val="20"/>
+          <w:szCs w:val="20"/>
+          <w:lang w:val="en-US" w:eastAsia="nl-NL"/>
+          <w14:ligatures w14:val="none"/>
+        </w:rPr>
+        <w:t xml:space="preserve">Sending: mac set </w:t>
+      </w:r>
+      <w:proofErr w:type="spellStart"/>
+      <w:r>
+        <w:rPr>
+          <w:rFonts w:ascii="Courier New" w:eastAsia="Times New Roman" w:hAnsi="Courier New" w:cs="Courier New"/>
+          <w:color w:val="DAE3E3"/>
+          <w:kern w:val="0"/>
+          <w:sz w:val="20"/>
+          <w:szCs w:val="20"/>
+          <w:lang w:val="en-US" w:eastAsia="nl-NL"/>
+          <w14:ligatures w14:val="none"/>
+        </w:rPr>
+        <w:t>ch</w:t>
+      </w:r>
+      <w:proofErr w:type="spellEnd"/>
+      <w:r>
+        <w:rPr>
+          <w:rFonts w:ascii="Courier New" w:eastAsia="Times New Roman" w:hAnsi="Courier New" w:cs="Courier New"/>
+          <w:color w:val="DAE3E3"/>
+          <w:kern w:val="0"/>
+          <w:sz w:val="20"/>
+          <w:szCs w:val="20"/>
+          <w:lang w:val="en-US" w:eastAsia="nl-NL"/>
+          <w14:ligatures w14:val="none"/>
+        </w:rPr>
+        <w:t xml:space="preserve"> </w:t>
+      </w:r>
+      <w:proofErr w:type="spellStart"/>
+      <w:r>
+        <w:rPr>
+          <w:rFonts w:ascii="Courier New" w:eastAsia="Times New Roman" w:hAnsi="Courier New" w:cs="Courier New"/>
+          <w:color w:val="DAE3E3"/>
+          <w:kern w:val="0"/>
+          <w:sz w:val="20"/>
+          <w:szCs w:val="20"/>
+          <w:lang w:val="en-US" w:eastAsia="nl-NL"/>
+          <w14:ligatures w14:val="none"/>
+        </w:rPr>
+        <w:t>dcycle</w:t>
+      </w:r>
+      <w:proofErr w:type="spellEnd"/>
+      <w:r>
+        <w:rPr>
+          <w:rFonts w:ascii="Courier New" w:eastAsia="Times New Roman" w:hAnsi="Courier New" w:cs="Courier New"/>
+          <w:color w:val="DAE3E3"/>
+          <w:kern w:val="0"/>
+          <w:sz w:val="20"/>
+          <w:szCs w:val="20"/>
+          <w:lang w:val="en-US" w:eastAsia="nl-NL"/>
+          <w14:ligatures w14:val="none"/>
+        </w:rPr>
+        <w:t xml:space="preserve"> 6 499</w:t>
+      </w:r>
+    </w:p>
+    <w:p>
+      <w:pPr>
+        <w:shd w:val="clear" w:color="auto" w:fill="1F272A"/>
+        <w:tabs>
+          <w:tab w:val="left" w:pos="916"/>
+          <w:tab w:val="left" w:pos="1832"/>
+          <w:tab w:val="left" w:pos="2748"/>
+          <w:tab w:val="left" w:pos="3664"/>
+          <w:tab w:val="left" w:pos="4580"/>
+          <w:tab w:val="left" w:pos="5496"/>
+          <w:tab w:val="left" w:pos="6412"/>
+          <w:tab w:val="left" w:pos="7328"/>
+          <w:tab w:val="left" w:pos="8244"/>
+          <w:tab w:val="left" w:pos="9160"/>
+          <w:tab w:val="left" w:pos="10076"/>
+          <w:tab w:val="left" w:pos="10992"/>
+          <w:tab w:val="left" w:pos="11908"/>
+          <w:tab w:val="left" w:pos="12824"/>
+          <w:tab w:val="left" w:pos="13740"/>
+          <w:tab w:val="left" w:pos="14656"/>
+        </w:tabs>
+        <w:spacing w:after="0" w:line="240" w:lineRule="auto"/>
+        <w:rPr>
+          <w:rFonts w:ascii="Courier New" w:eastAsia="Times New Roman" w:hAnsi="Courier New" w:cs="Courier New"/>
+          <w:color w:val="DAE3E3"/>
+          <w:kern w:val="0"/>
+          <w:sz w:val="20"/>
+          <w:szCs w:val="20"/>
+          <w:lang w:val="en-US" w:eastAsia="nl-NL"/>
+          <w14:ligatures w14:val="none"/>
+        </w:rPr>
+      </w:pPr>
+      <w:r>
+        <w:rPr>
+          <w:rFonts w:ascii="Courier New" w:eastAsia="Times New Roman" w:hAnsi="Courier New" w:cs="Courier New"/>
+          <w:color w:val="DAE3E3"/>
+          <w:kern w:val="0"/>
+          <w:sz w:val="20"/>
+          <w:szCs w:val="20"/>
+          <w:lang w:val="en-US" w:eastAsia="nl-NL"/>
+          <w14:ligatures w14:val="none"/>
+        </w:rPr>
+        <w:t xml:space="preserve">Sending: mac set </w:t>
+      </w:r>
+      <w:proofErr w:type="spellStart"/>
+      <w:r>
+        <w:rPr>
+          <w:rFonts w:ascii="Courier New" w:eastAsia="Times New Roman" w:hAnsi="Courier New" w:cs="Courier New"/>
+          <w:color w:val="DAE3E3"/>
+          <w:kern w:val="0"/>
+          <w:sz w:val="20"/>
+          <w:szCs w:val="20"/>
+          <w:lang w:val="en-US" w:eastAsia="nl-NL"/>
+          <w14:ligatures w14:val="none"/>
+        </w:rPr>
+        <w:t>ch</w:t>
+      </w:r>
+      <w:proofErr w:type="spellEnd"/>
+      <w:r>
+        <w:rPr>
+          <w:rFonts w:ascii="Courier New" w:eastAsia="Times New Roman" w:hAnsi="Courier New" w:cs="Courier New"/>
+          <w:color w:val="DAE3E3"/>
+          <w:kern w:val="0"/>
+          <w:sz w:val="20"/>
+          <w:szCs w:val="20"/>
+          <w:lang w:val="en-US" w:eastAsia="nl-NL"/>
+          <w14:ligatures w14:val="none"/>
+        </w:rPr>
+        <w:t xml:space="preserve"> status 6 on</w:t>
+      </w:r>
+    </w:p>
+    <w:p>
+      <w:pPr>
+        <w:shd w:val="clear" w:color="auto" w:fill="1F272A"/>
+        <w:tabs>
+          <w:tab w:val="left" w:pos="916"/>
+          <w:tab w:val="left" w:pos="1832"/>
+          <w:tab w:val="left" w:pos="2748"/>
+          <w:tab w:val="left" w:pos="3664"/>
+          <w:tab w:val="left" w:pos="4580"/>
+          <w:tab w:val="left" w:pos="5496"/>
+          <w:tab w:val="left" w:pos="6412"/>
+          <w:tab w:val="left" w:pos="7328"/>
+          <w:tab w:val="left" w:pos="8244"/>
+          <w:tab w:val="left" w:pos="9160"/>
+          <w:tab w:val="left" w:pos="10076"/>
+          <w:tab w:val="left" w:pos="10992"/>
+          <w:tab w:val="left" w:pos="11908"/>
+          <w:tab w:val="left" w:pos="12824"/>
+          <w:tab w:val="left" w:pos="13740"/>
+          <w:tab w:val="left" w:pos="14656"/>
+        </w:tabs>
+        <w:spacing w:after="0" w:line="240" w:lineRule="auto"/>
+        <w:rPr>
+          <w:rFonts w:ascii="Courier New" w:eastAsia="Times New Roman" w:hAnsi="Courier New" w:cs="Courier New"/>
+          <w:color w:val="DAE3E3"/>
+          <w:kern w:val="0"/>
+          <w:sz w:val="20"/>
+          <w:szCs w:val="20"/>
+          <w:lang w:val="en-US" w:eastAsia="nl-NL"/>
+          <w14:ligatures w14:val="none"/>
+        </w:rPr>
+      </w:pPr>
+      <w:r>
+        <w:rPr>
+          <w:rFonts w:ascii="Courier New" w:eastAsia="Times New Roman" w:hAnsi="Courier New" w:cs="Courier New"/>
+          <w:color w:val="DAE3E3"/>
+          <w:kern w:val="0"/>
+          <w:sz w:val="20"/>
+          <w:szCs w:val="20"/>
+          <w:lang w:val="en-US" w:eastAsia="nl-NL"/>
+          <w14:ligatures w14:val="none"/>
+        </w:rPr>
+        <w:t xml:space="preserve">Sending: mac set </w:t>
+      </w:r>
+      <w:proofErr w:type="spellStart"/>
+      <w:r>
+        <w:rPr>
+          <w:rFonts w:ascii="Courier New" w:eastAsia="Times New Roman" w:hAnsi="Courier New" w:cs="Courier New"/>
+          <w:color w:val="DAE3E3"/>
+          <w:kern w:val="0"/>
+          <w:sz w:val="20"/>
+          <w:szCs w:val="20"/>
+          <w:lang w:val="en-US" w:eastAsia="nl-NL"/>
+          <w14:ligatures w14:val="none"/>
+        </w:rPr>
+        <w:t>ch</w:t>
+      </w:r>
+      <w:proofErr w:type="spellEnd"/>
+      <w:r>
+        <w:rPr>
+          <w:rFonts w:ascii="Courier New" w:eastAsia="Times New Roman" w:hAnsi="Courier New" w:cs="Courier New"/>
+          <w:color w:val="DAE3E3"/>
+          <w:kern w:val="0"/>
+          <w:sz w:val="20"/>
+          <w:szCs w:val="20"/>
+          <w:lang w:val="en-US" w:eastAsia="nl-NL"/>
+          <w14:ligatures w14:val="none"/>
+        </w:rPr>
+        <w:t xml:space="preserve"> </w:t>
+      </w:r>
+      <w:proofErr w:type="spellStart"/>
+      <w:r>
+        <w:rPr>
+          <w:rFonts w:ascii="Courier New" w:eastAsia="Times New Roman" w:hAnsi="Courier New" w:cs="Courier New"/>
+          <w:color w:val="DAE3E3"/>
+          <w:kern w:val="0"/>
+          <w:sz w:val="20"/>
+          <w:szCs w:val="20"/>
+          <w:lang w:val="en-US" w:eastAsia="nl-NL"/>
+          <w14:ligatures w14:val="none"/>
+        </w:rPr>
+        <w:t>freq</w:t>
+      </w:r>
+      <w:proofErr w:type="spellEnd"/>
+      <w:r>
+        <w:rPr>
+          <w:rFonts w:ascii="Courier New" w:eastAsia="Times New Roman" w:hAnsi="Courier New" w:cs="Courier New"/>
+          <w:color w:val="DAE3E3"/>
+          <w:kern w:val="0"/>
+          <w:sz w:val="20"/>
+          <w:szCs w:val="20"/>
+          <w:lang w:val="en-US" w:eastAsia="nl-NL"/>
+          <w14:ligatures w14:val="none"/>
+        </w:rPr>
+        <w:t xml:space="preserve"> 7 867900000</w:t>
+      </w:r>
+    </w:p>
+    <w:p>
+      <w:pPr>
+        <w:shd w:val="clear" w:color="auto" w:fill="1F272A"/>
+        <w:tabs>
+          <w:tab w:val="left" w:pos="916"/>
+          <w:tab w:val="left" w:pos="1832"/>
+          <w:tab w:val="left" w:pos="2748"/>
+          <w:tab w:val="left" w:pos="3664"/>
+          <w:tab w:val="left" w:pos="4580"/>
+          <w:tab w:val="left" w:pos="5496"/>
+          <w:tab w:val="left" w:pos="6412"/>
+          <w:tab w:val="left" w:pos="7328"/>
+          <w:tab w:val="left" w:pos="8244"/>
+          <w:tab w:val="left" w:pos="9160"/>
+          <w:tab w:val="left" w:pos="10076"/>
+          <w:tab w:val="left" w:pos="10992"/>
+          <w:tab w:val="left" w:pos="11908"/>
+          <w:tab w:val="left" w:pos="12824"/>
+          <w:tab w:val="left" w:pos="13740"/>
+          <w:tab w:val="left" w:pos="14656"/>
+        </w:tabs>
+        <w:spacing w:after="0" w:line="240" w:lineRule="auto"/>
+        <w:rPr>
+          <w:rFonts w:ascii="Courier New" w:eastAsia="Times New Roman" w:hAnsi="Courier New" w:cs="Courier New"/>
+          <w:color w:val="DAE3E3"/>
+          <w:kern w:val="0"/>
+          <w:sz w:val="20"/>
+          <w:szCs w:val="20"/>
+          <w:lang w:val="en-US" w:eastAsia="nl-NL"/>
+          <w14:ligatures w14:val="none"/>
+        </w:rPr>
+      </w:pPr>
+      <w:r>
+        <w:rPr>
+          <w:rFonts w:ascii="Courier New" w:eastAsia="Times New Roman" w:hAnsi="Courier New" w:cs="Courier New"/>
+          <w:color w:val="DAE3E3"/>
+          <w:kern w:val="0"/>
+          <w:sz w:val="20"/>
+          <w:szCs w:val="20"/>
+          <w:lang w:val="en-US" w:eastAsia="nl-NL"/>
+          <w14:ligatures w14:val="none"/>
+        </w:rPr>
+        <w:lastRenderedPageBreak/>
+        <w:t xml:space="preserve">Sending: mac set </w:t>
+      </w:r>
+      <w:proofErr w:type="spellStart"/>
+      <w:r>
+        <w:rPr>
+          <w:rFonts w:ascii="Courier New" w:eastAsia="Times New Roman" w:hAnsi="Courier New" w:cs="Courier New"/>
+          <w:color w:val="DAE3E3"/>
+          <w:kern w:val="0"/>
+          <w:sz w:val="20"/>
+          <w:szCs w:val="20"/>
+          <w:lang w:val="en-US" w:eastAsia="nl-NL"/>
+          <w14:ligatures w14:val="none"/>
+        </w:rPr>
+        <w:t>ch</w:t>
+      </w:r>
+      <w:proofErr w:type="spellEnd"/>
+      <w:r>
+        <w:rPr>
+          <w:rFonts w:ascii="Courier New" w:eastAsia="Times New Roman" w:hAnsi="Courier New" w:cs="Courier New"/>
+          <w:color w:val="DAE3E3"/>
+          <w:kern w:val="0"/>
+          <w:sz w:val="20"/>
+          <w:szCs w:val="20"/>
+          <w:lang w:val="en-US" w:eastAsia="nl-NL"/>
+          <w14:ligatures w14:val="none"/>
+        </w:rPr>
+        <w:t xml:space="preserve"> </w:t>
+      </w:r>
+      <w:proofErr w:type="spellStart"/>
+      <w:r>
+        <w:rPr>
+          <w:rFonts w:ascii="Courier New" w:eastAsia="Times New Roman" w:hAnsi="Courier New" w:cs="Courier New"/>
+          <w:color w:val="DAE3E3"/>
+          <w:kern w:val="0"/>
+          <w:sz w:val="20"/>
+          <w:szCs w:val="20"/>
+          <w:lang w:val="en-US" w:eastAsia="nl-NL"/>
+          <w14:ligatures w14:val="none"/>
+        </w:rPr>
+        <w:t>drrange</w:t>
+      </w:r>
+      <w:proofErr w:type="spellEnd"/>
+      <w:r>
+        <w:rPr>
+          <w:rFonts w:ascii="Courier New" w:eastAsia="Times New Roman" w:hAnsi="Courier New" w:cs="Courier New"/>
+          <w:color w:val="DAE3E3"/>
+          <w:kern w:val="0"/>
+          <w:sz w:val="20"/>
+          <w:szCs w:val="20"/>
+          <w:lang w:val="en-US" w:eastAsia="nl-NL"/>
+          <w14:ligatures w14:val="none"/>
+        </w:rPr>
+        <w:t xml:space="preserve"> 7 0 5</w:t>
+      </w:r>
+    </w:p>
+    <w:p>
+      <w:pPr>
+        <w:shd w:val="clear" w:color="auto" w:fill="1F272A"/>
+        <w:tabs>
+          <w:tab w:val="left" w:pos="916"/>
+          <w:tab w:val="left" w:pos="1832"/>
+          <w:tab w:val="left" w:pos="2748"/>
+          <w:tab w:val="left" w:pos="3664"/>
+          <w:tab w:val="left" w:pos="4580"/>
+          <w:tab w:val="left" w:pos="5496"/>
+          <w:tab w:val="left" w:pos="6412"/>
+          <w:tab w:val="left" w:pos="7328"/>
+          <w:tab w:val="left" w:pos="8244"/>
+          <w:tab w:val="left" w:pos="9160"/>
+          <w:tab w:val="left" w:pos="10076"/>
+          <w:tab w:val="left" w:pos="10992"/>
+          <w:tab w:val="left" w:pos="11908"/>
+          <w:tab w:val="left" w:pos="12824"/>
+          <w:tab w:val="left" w:pos="13740"/>
+          <w:tab w:val="left" w:pos="14656"/>
+        </w:tabs>
+        <w:spacing w:after="0" w:line="240" w:lineRule="auto"/>
+        <w:rPr>
+          <w:rFonts w:ascii="Courier New" w:eastAsia="Times New Roman" w:hAnsi="Courier New" w:cs="Courier New"/>
+          <w:color w:val="DAE3E3"/>
+          <w:kern w:val="0"/>
+          <w:sz w:val="20"/>
+          <w:szCs w:val="20"/>
+          <w:lang w:val="en-US" w:eastAsia="nl-NL"/>
+          <w14:ligatures w14:val="none"/>
+        </w:rPr>
+      </w:pPr>
+      <w:r>
+        <w:rPr>
+          <w:rFonts w:ascii="Courier New" w:eastAsia="Times New Roman" w:hAnsi="Courier New" w:cs="Courier New"/>
+          <w:color w:val="DAE3E3"/>
+          <w:kern w:val="0"/>
+          <w:sz w:val="20"/>
+          <w:szCs w:val="20"/>
+          <w:lang w:val="en-US" w:eastAsia="nl-NL"/>
+          <w14:ligatures w14:val="none"/>
+        </w:rPr>
+        <w:t xml:space="preserve">Sending: mac set </w:t>
+      </w:r>
+      <w:proofErr w:type="spellStart"/>
+      <w:r>
+        <w:rPr>
+          <w:rFonts w:ascii="Courier New" w:eastAsia="Times New Roman" w:hAnsi="Courier New" w:cs="Courier New"/>
+          <w:color w:val="DAE3E3"/>
+          <w:kern w:val="0"/>
+          <w:sz w:val="20"/>
+          <w:szCs w:val="20"/>
+          <w:lang w:val="en-US" w:eastAsia="nl-NL"/>
+          <w14:ligatures w14:val="none"/>
+        </w:rPr>
+        <w:t>ch</w:t>
+      </w:r>
+      <w:proofErr w:type="spellEnd"/>
+      <w:r>
+        <w:rPr>
+          <w:rFonts w:ascii="Courier New" w:eastAsia="Times New Roman" w:hAnsi="Courier New" w:cs="Courier New"/>
+          <w:color w:val="DAE3E3"/>
+          <w:kern w:val="0"/>
+          <w:sz w:val="20"/>
+          <w:szCs w:val="20"/>
+          <w:lang w:val="en-US" w:eastAsia="nl-NL"/>
+          <w14:ligatures w14:val="none"/>
+        </w:rPr>
+        <w:t xml:space="preserve"> </w:t>
+      </w:r>
+      <w:proofErr w:type="spellStart"/>
+      <w:r>
+        <w:rPr>
+          <w:rFonts w:ascii="Courier New" w:eastAsia="Times New Roman" w:hAnsi="Courier New" w:cs="Courier New"/>
+          <w:color w:val="DAE3E3"/>
+          <w:kern w:val="0"/>
+          <w:sz w:val="20"/>
+          <w:szCs w:val="20"/>
+          <w:lang w:val="en-US" w:eastAsia="nl-NL"/>
+          <w14:ligatures w14:val="none"/>
+        </w:rPr>
+        <w:t>dcycle</w:t>
+      </w:r>
+      <w:proofErr w:type="spellEnd"/>
+      <w:r>
+        <w:rPr>
+          <w:rFonts w:ascii="Courier New" w:eastAsia="Times New Roman" w:hAnsi="Courier New" w:cs="Courier New"/>
+          <w:color w:val="DAE3E3"/>
+          <w:kern w:val="0"/>
+          <w:sz w:val="20"/>
+          <w:szCs w:val="20"/>
+          <w:lang w:val="en-US" w:eastAsia="nl-NL"/>
+          <w14:ligatures w14:val="none"/>
+        </w:rPr>
+        <w:t xml:space="preserve"> 7 499</w:t>
+      </w:r>
+    </w:p>
+    <w:p>
+      <w:pPr>
+        <w:shd w:val="clear" w:color="auto" w:fill="1F272A"/>
+        <w:tabs>
+          <w:tab w:val="left" w:pos="916"/>
+          <w:tab w:val="left" w:pos="1832"/>
+          <w:tab w:val="left" w:pos="2748"/>
+          <w:tab w:val="left" w:pos="3664"/>
+          <w:tab w:val="left" w:pos="4580"/>
+          <w:tab w:val="left" w:pos="5496"/>
+          <w:tab w:val="left" w:pos="6412"/>
+          <w:tab w:val="left" w:pos="7328"/>
+          <w:tab w:val="left" w:pos="8244"/>
+          <w:tab w:val="left" w:pos="9160"/>
+          <w:tab w:val="left" w:pos="10076"/>
+          <w:tab w:val="left" w:pos="10992"/>
+          <w:tab w:val="left" w:pos="11908"/>
+          <w:tab w:val="left" w:pos="12824"/>
+          <w:tab w:val="left" w:pos="13740"/>
+          <w:tab w:val="left" w:pos="14656"/>
+        </w:tabs>
+        <w:spacing w:after="0" w:line="240" w:lineRule="auto"/>
+        <w:rPr>
+          <w:rFonts w:ascii="Courier New" w:eastAsia="Times New Roman" w:hAnsi="Courier New" w:cs="Courier New"/>
+          <w:color w:val="DAE3E3"/>
+          <w:kern w:val="0"/>
+          <w:sz w:val="20"/>
+          <w:szCs w:val="20"/>
+          <w:lang w:val="en-US" w:eastAsia="nl-NL"/>
+          <w14:ligatures w14:val="none"/>
+        </w:rPr>
+      </w:pPr>
+      <w:r>
+        <w:rPr>
+          <w:rFonts w:ascii="Courier New" w:eastAsia="Times New Roman" w:hAnsi="Courier New" w:cs="Courier New"/>
+          <w:color w:val="DAE3E3"/>
+          <w:kern w:val="0"/>
+          <w:sz w:val="20"/>
+          <w:szCs w:val="20"/>
+          <w:lang w:val="en-US" w:eastAsia="nl-NL"/>
+          <w14:ligatures w14:val="none"/>
+        </w:rPr>
+        <w:t xml:space="preserve">Sending: mac set </w:t>
+      </w:r>
+      <w:proofErr w:type="spellStart"/>
+      <w:r>
+        <w:rPr>
+          <w:rFonts w:ascii="Courier New" w:eastAsia="Times New Roman" w:hAnsi="Courier New" w:cs="Courier New"/>
+          <w:color w:val="DAE3E3"/>
+          <w:kern w:val="0"/>
+          <w:sz w:val="20"/>
+          <w:szCs w:val="20"/>
+          <w:lang w:val="en-US" w:eastAsia="nl-NL"/>
+          <w14:ligatures w14:val="none"/>
+        </w:rPr>
+        <w:t>ch</w:t>
+      </w:r>
+      <w:proofErr w:type="spellEnd"/>
+      <w:r>
+        <w:rPr>
+          <w:rFonts w:ascii="Courier New" w:eastAsia="Times New Roman" w:hAnsi="Courier New" w:cs="Courier New"/>
+          <w:color w:val="DAE3E3"/>
+          <w:kern w:val="0"/>
+          <w:sz w:val="20"/>
+          <w:szCs w:val="20"/>
+          <w:lang w:val="en-US" w:eastAsia="nl-NL"/>
+          <w14:ligatures w14:val="none"/>
+        </w:rPr>
+        <w:t xml:space="preserve"> status 7 on</w:t>
+      </w:r>
+    </w:p>
+    <w:p>
+      <w:pPr>
+        <w:shd w:val="clear" w:color="auto" w:fill="1F272A"/>
+        <w:tabs>
+          <w:tab w:val="left" w:pos="916"/>
+          <w:tab w:val="left" w:pos="1832"/>
+          <w:tab w:val="left" w:pos="2748"/>
+          <w:tab w:val="left" w:pos="3664"/>
+          <w:tab w:val="left" w:pos="4580"/>
+          <w:tab w:val="left" w:pos="5496"/>
+          <w:tab w:val="left" w:pos="6412"/>
+          <w:tab w:val="left" w:pos="7328"/>
+          <w:tab w:val="left" w:pos="8244"/>
+          <w:tab w:val="left" w:pos="9160"/>
+          <w:tab w:val="left" w:pos="10076"/>
+          <w:tab w:val="left" w:pos="10992"/>
+          <w:tab w:val="left" w:pos="11908"/>
+          <w:tab w:val="left" w:pos="12824"/>
+          <w:tab w:val="left" w:pos="13740"/>
+          <w:tab w:val="left" w:pos="14656"/>
+        </w:tabs>
+        <w:spacing w:after="0" w:line="240" w:lineRule="auto"/>
+        <w:rPr>
+          <w:rFonts w:ascii="Courier New" w:eastAsia="Times New Roman" w:hAnsi="Courier New" w:cs="Courier New"/>
+          <w:color w:val="DAE3E3"/>
+          <w:kern w:val="0"/>
+          <w:sz w:val="20"/>
+          <w:szCs w:val="20"/>
+          <w:lang w:val="en-US" w:eastAsia="nl-NL"/>
+          <w14:ligatures w14:val="none"/>
+        </w:rPr>
+      </w:pPr>
+      <w:r>
+        <w:rPr>
+          <w:rFonts w:ascii="Courier New" w:eastAsia="Times New Roman" w:hAnsi="Courier New" w:cs="Courier New"/>
+          <w:color w:val="DAE3E3"/>
+          <w:kern w:val="0"/>
+          <w:sz w:val="20"/>
+          <w:szCs w:val="20"/>
+          <w:lang w:val="en-US" w:eastAsia="nl-NL"/>
+          <w14:ligatures w14:val="none"/>
+        </w:rPr>
+        <w:t xml:space="preserve">Sending: mac set </w:t>
+      </w:r>
+      <w:proofErr w:type="spellStart"/>
+      <w:r>
+        <w:rPr>
+          <w:rFonts w:ascii="Courier New" w:eastAsia="Times New Roman" w:hAnsi="Courier New" w:cs="Courier New"/>
+          <w:color w:val="DAE3E3"/>
+          <w:kern w:val="0"/>
+          <w:sz w:val="20"/>
+          <w:szCs w:val="20"/>
+          <w:lang w:val="en-US" w:eastAsia="nl-NL"/>
+          <w14:ligatures w14:val="none"/>
+        </w:rPr>
+        <w:t>pwridx</w:t>
+      </w:r>
+      <w:proofErr w:type="spellEnd"/>
+      <w:r>
+        <w:rPr>
+          <w:rFonts w:ascii="Courier New" w:eastAsia="Times New Roman" w:hAnsi="Courier New" w:cs="Courier New"/>
+          <w:color w:val="DAE3E3"/>
+          <w:kern w:val="0"/>
+          <w:sz w:val="20"/>
+          <w:szCs w:val="20"/>
+          <w:lang w:val="en-US" w:eastAsia="nl-NL"/>
+          <w14:ligatures w14:val="none"/>
+        </w:rPr>
+        <w:t xml:space="preserve"> 1</w:t>
+      </w:r>
+    </w:p>
+    <w:p>
+      <w:pPr>
+        <w:shd w:val="clear" w:color="auto" w:fill="1F272A"/>
+        <w:tabs>
+          <w:tab w:val="left" w:pos="916"/>
+          <w:tab w:val="left" w:pos="1832"/>
+          <w:tab w:val="left" w:pos="2748"/>
+          <w:tab w:val="left" w:pos="3664"/>
+          <w:tab w:val="left" w:pos="4580"/>
+          <w:tab w:val="left" w:pos="5496"/>
+          <w:tab w:val="left" w:pos="6412"/>
+          <w:tab w:val="left" w:pos="7328"/>
+          <w:tab w:val="left" w:pos="8244"/>
+          <w:tab w:val="left" w:pos="9160"/>
+          <w:tab w:val="left" w:pos="10076"/>
+          <w:tab w:val="left" w:pos="10992"/>
+          <w:tab w:val="left" w:pos="11908"/>
+          <w:tab w:val="left" w:pos="12824"/>
+          <w:tab w:val="left" w:pos="13740"/>
+          <w:tab w:val="left" w:pos="14656"/>
+        </w:tabs>
+        <w:spacing w:after="0" w:line="240" w:lineRule="auto"/>
+        <w:rPr>
+          <w:rFonts w:ascii="Courier New" w:eastAsia="Times New Roman" w:hAnsi="Courier New" w:cs="Courier New"/>
+          <w:color w:val="DAE3E3"/>
+          <w:kern w:val="0"/>
+          <w:sz w:val="20"/>
+          <w:szCs w:val="20"/>
+          <w:lang w:val="en-US" w:eastAsia="nl-NL"/>
+          <w14:ligatures w14:val="none"/>
+        </w:rPr>
+      </w:pPr>
+      <w:r>
+        <w:rPr>
+          <w:rFonts w:ascii="Courier New" w:eastAsia="Times New Roman" w:hAnsi="Courier New" w:cs="Courier New"/>
+          <w:color w:val="DAE3E3"/>
+          <w:kern w:val="0"/>
+          <w:sz w:val="20"/>
+          <w:szCs w:val="20"/>
+          <w:lang w:val="en-US" w:eastAsia="nl-NL"/>
+          <w14:ligatures w14:val="none"/>
+        </w:rPr>
+        <w:t xml:space="preserve">Sending: mac set </w:t>
+      </w:r>
+      <w:proofErr w:type="spellStart"/>
+      <w:r>
+        <w:rPr>
+          <w:rFonts w:ascii="Courier New" w:eastAsia="Times New Roman" w:hAnsi="Courier New" w:cs="Courier New"/>
+          <w:color w:val="DAE3E3"/>
+          <w:kern w:val="0"/>
+          <w:sz w:val="20"/>
+          <w:szCs w:val="20"/>
+          <w:lang w:val="en-US" w:eastAsia="nl-NL"/>
+          <w14:ligatures w14:val="none"/>
+        </w:rPr>
+        <w:t>dr</w:t>
+      </w:r>
+      <w:proofErr w:type="spellEnd"/>
+      <w:r>
+        <w:rPr>
+          <w:rFonts w:ascii="Courier New" w:eastAsia="Times New Roman" w:hAnsi="Courier New" w:cs="Courier New"/>
+          <w:color w:val="DAE3E3"/>
+          <w:kern w:val="0"/>
+          <w:sz w:val="20"/>
+          <w:szCs w:val="20"/>
+          <w:lang w:val="en-US" w:eastAsia="nl-NL"/>
+          <w14:ligatures w14:val="none"/>
+        </w:rPr>
+        <w:t xml:space="preserve"> 5</w:t>
+      </w:r>
+    </w:p>
+    <w:p>
+      <w:pPr>
+        <w:shd w:val="clear" w:color="auto" w:fill="1F272A"/>
+        <w:tabs>
+          <w:tab w:val="left" w:pos="916"/>
+          <w:tab w:val="left" w:pos="1832"/>
+          <w:tab w:val="left" w:pos="2748"/>
+          <w:tab w:val="left" w:pos="3664"/>
+          <w:tab w:val="left" w:pos="4580"/>
+          <w:tab w:val="left" w:pos="5496"/>
+          <w:tab w:val="left" w:pos="6412"/>
+          <w:tab w:val="left" w:pos="7328"/>
+          <w:tab w:val="left" w:pos="8244"/>
+          <w:tab w:val="left" w:pos="9160"/>
+          <w:tab w:val="left" w:pos="10076"/>
+          <w:tab w:val="left" w:pos="10992"/>
+          <w:tab w:val="left" w:pos="11908"/>
+          <w:tab w:val="left" w:pos="12824"/>
+          <w:tab w:val="left" w:pos="13740"/>
+          <w:tab w:val="left" w:pos="14656"/>
+        </w:tabs>
+        <w:spacing w:after="0" w:line="240" w:lineRule="auto"/>
+        <w:rPr>
+          <w:rFonts w:ascii="Courier New" w:eastAsia="Times New Roman" w:hAnsi="Courier New" w:cs="Courier New"/>
+          <w:color w:val="DAE3E3"/>
+          <w:kern w:val="0"/>
+          <w:sz w:val="20"/>
+          <w:szCs w:val="20"/>
+          <w:lang w:val="en-US" w:eastAsia="nl-NL"/>
+          <w14:ligatures w14:val="none"/>
+        </w:rPr>
+      </w:pPr>
+      <w:r>
+        <w:rPr>
+          <w:rFonts w:ascii="Courier New" w:eastAsia="Times New Roman" w:hAnsi="Courier New" w:cs="Courier New"/>
+          <w:color w:val="DAE3E3"/>
+          <w:kern w:val="0"/>
+          <w:sz w:val="20"/>
+          <w:szCs w:val="20"/>
+          <w:lang w:val="en-US" w:eastAsia="nl-NL"/>
+          <w14:ligatures w14:val="none"/>
+        </w:rPr>
+        <w:t xml:space="preserve">Sending: mac join </w:t>
+      </w:r>
+      <w:proofErr w:type="spellStart"/>
+      <w:r>
+        <w:rPr>
+          <w:rFonts w:ascii="Courier New" w:eastAsia="Times New Roman" w:hAnsi="Courier New" w:cs="Courier New"/>
+          <w:color w:val="DAE3E3"/>
+          <w:kern w:val="0"/>
+          <w:sz w:val="20"/>
+          <w:szCs w:val="20"/>
+          <w:lang w:val="en-US" w:eastAsia="nl-NL"/>
+          <w14:ligatures w14:val="none"/>
+        </w:rPr>
+        <w:t>otaa</w:t>
+      </w:r>
+      <w:proofErr w:type="spellEnd"/>
+      <w:r>
+        <w:rPr>
+          <w:rFonts w:ascii="Courier New" w:eastAsia="Times New Roman" w:hAnsi="Courier New" w:cs="Courier New"/>
+          <w:color w:val="DAE3E3"/>
+          <w:kern w:val="0"/>
+          <w:sz w:val="20"/>
+          <w:szCs w:val="20"/>
+          <w:lang w:val="en-US" w:eastAsia="nl-NL"/>
+          <w14:ligatures w14:val="none"/>
+        </w:rPr>
+        <w:t xml:space="preserve"> </w:t>
+      </w:r>
+    </w:p>
+    <w:p>
+      <w:pPr>
+        <w:shd w:val="clear" w:color="auto" w:fill="1F272A"/>
+        <w:tabs>
+          <w:tab w:val="left" w:pos="916"/>
+          <w:tab w:val="left" w:pos="1832"/>
+          <w:tab w:val="left" w:pos="2748"/>
+          <w:tab w:val="left" w:pos="3664"/>
+          <w:tab w:val="left" w:pos="4580"/>
+          <w:tab w:val="left" w:pos="5496"/>
+          <w:tab w:val="left" w:pos="6412"/>
+          <w:tab w:val="left" w:pos="7328"/>
+          <w:tab w:val="left" w:pos="8244"/>
+          <w:tab w:val="left" w:pos="9160"/>
+          <w:tab w:val="left" w:pos="10076"/>
+          <w:tab w:val="left" w:pos="10992"/>
+          <w:tab w:val="left" w:pos="11908"/>
+          <w:tab w:val="left" w:pos="12824"/>
+          <w:tab w:val="left" w:pos="13740"/>
+          <w:tab w:val="left" w:pos="14656"/>
+        </w:tabs>
+        <w:spacing w:after="0" w:line="240" w:lineRule="auto"/>
+        <w:rPr>
+          <w:rFonts w:ascii="Courier New" w:eastAsia="Times New Roman" w:hAnsi="Courier New" w:cs="Courier New"/>
+          <w:color w:val="DAE3E3"/>
+          <w:kern w:val="0"/>
+          <w:sz w:val="20"/>
+          <w:szCs w:val="20"/>
+          <w:lang w:val="en-US" w:eastAsia="nl-NL"/>
+          <w14:ligatures w14:val="none"/>
+        </w:rPr>
+      </w:pPr>
+      <w:r>
+        <w:rPr>
+          <w:rFonts w:ascii="Courier New" w:eastAsia="Times New Roman" w:hAnsi="Courier New" w:cs="Courier New"/>
+          <w:color w:val="DAE3E3"/>
+          <w:kern w:val="0"/>
+          <w:sz w:val="20"/>
+          <w:szCs w:val="20"/>
+          <w:lang w:val="en-US" w:eastAsia="nl-NL"/>
+          <w14:ligatures w14:val="none"/>
+        </w:rPr>
+        <w:t>Join accepted. Status: 00000401</w:t>
+      </w:r>
+    </w:p>
+    <w:p>
+      <w:pPr>
+        <w:shd w:val="clear" w:color="auto" w:fill="1F272A"/>
+        <w:tabs>
+          <w:tab w:val="left" w:pos="916"/>
+          <w:tab w:val="left" w:pos="1832"/>
+          <w:tab w:val="left" w:pos="2748"/>
+          <w:tab w:val="left" w:pos="3664"/>
+          <w:tab w:val="left" w:pos="4580"/>
+          <w:tab w:val="left" w:pos="5496"/>
+          <w:tab w:val="left" w:pos="6412"/>
+          <w:tab w:val="left" w:pos="7328"/>
+          <w:tab w:val="left" w:pos="8244"/>
+          <w:tab w:val="left" w:pos="9160"/>
+          <w:tab w:val="left" w:pos="10076"/>
+          <w:tab w:val="left" w:pos="10992"/>
+          <w:tab w:val="left" w:pos="11908"/>
+          <w:tab w:val="left" w:pos="12824"/>
+          <w:tab w:val="left" w:pos="13740"/>
+          <w:tab w:val="left" w:pos="14656"/>
+        </w:tabs>
+        <w:spacing w:after="0" w:line="240" w:lineRule="auto"/>
+        <w:rPr>
+          <w:rFonts w:ascii="Courier New" w:eastAsia="Times New Roman" w:hAnsi="Courier New" w:cs="Courier New"/>
+          <w:color w:val="DAE3E3"/>
+          <w:kern w:val="0"/>
+          <w:sz w:val="20"/>
+          <w:szCs w:val="20"/>
+          <w:lang w:val="en-US" w:eastAsia="nl-NL"/>
+          <w14:ligatures w14:val="none"/>
+        </w:rPr>
+      </w:pPr>
+      <w:proofErr w:type="spellStart"/>
+      <w:r>
+        <w:rPr>
+          <w:rFonts w:ascii="Courier New" w:eastAsia="Times New Roman" w:hAnsi="Courier New" w:cs="Courier New"/>
+          <w:color w:val="DAE3E3"/>
+          <w:kern w:val="0"/>
+          <w:sz w:val="20"/>
+          <w:szCs w:val="20"/>
+          <w:lang w:val="en-US" w:eastAsia="nl-NL"/>
+          <w14:ligatures w14:val="none"/>
+        </w:rPr>
+        <w:t>DevAddr</w:t>
+      </w:r>
+      <w:proofErr w:type="spellEnd"/>
+      <w:r>
+        <w:rPr>
+          <w:rFonts w:ascii="Courier New" w:eastAsia="Times New Roman" w:hAnsi="Courier New" w:cs="Courier New"/>
+          <w:color w:val="DAE3E3"/>
+          <w:kern w:val="0"/>
+          <w:sz w:val="20"/>
+          <w:szCs w:val="20"/>
+          <w:lang w:val="en-US" w:eastAsia="nl-NL"/>
+          <w14:ligatures w14:val="none"/>
+        </w:rPr>
+        <w:t>: 260BBFB7</w:t>
+      </w:r>
+    </w:p>
+    <w:p>
+      <w:pPr>
+        <w:rPr>
+          <w:lang w:val="en-US"/>
+        </w:rPr>
+      </w:pPr>
+    </w:p>
+    <w:p>
+      <w:pPr>
+        <w:rPr>
+          <w:lang w:val="en-US" w:eastAsia="nl-NL"/>
+        </w:rPr>
+      </w:pPr>
+      <w:r>
+        <w:rPr>
+          <w:lang w:val="en-US"/>
+        </w:rPr>
+        <w:t>When debug is off (</w:t>
+      </w:r>
+      <w:r>
+        <w:rPr>
+          <w:lang w:val="en-US" w:eastAsia="nl-NL"/>
+        </w:rPr>
+        <w:t xml:space="preserve">#define DEBUG_SESSION </w:t>
+      </w:r>
+      <w:r>
+        <w:rPr>
+          <w:lang w:val="en-US" w:eastAsia="nl-NL"/>
+        </w:rPr>
+        <w:t xml:space="preserve">0), the terminal will not display this anymore, only what your program prints. In this case an example is used where “—STATUS” and “JOINING” is displayed. After the join is accepted, every 10 seconds, de extracted </w:t>
+      </w:r>
+      <w:proofErr w:type="spellStart"/>
+      <w:r>
+        <w:rPr>
+          <w:lang w:val="en-US" w:eastAsia="nl-NL"/>
+        </w:rPr>
+        <w:t>devEui</w:t>
+      </w:r>
+      <w:proofErr w:type="spellEnd"/>
+      <w:r>
+        <w:rPr>
+          <w:lang w:val="en-US" w:eastAsia="nl-NL"/>
+        </w:rPr>
+        <w:t xml:space="preserve"> is printed. As you can see below, the terminal now does not display the debug texts anymore, but the program is still working.</w:t>
+      </w:r>
+    </w:p>
+    <w:p>
+      <w:pPr>
+        <w:pStyle w:val="HTML-voorafopgemaakt"/>
+        <w:shd w:val="clear" w:color="auto" w:fill="1F272A"/>
+        <w:rPr>
+          <w:color w:val="DAE3E3"/>
+        </w:rPr>
+      </w:pPr>
+      <w:r>
+        <w:rPr>
+          <w:color w:val="DAE3E3"/>
+        </w:rPr>
+        <w:t>-- STATUS</w:t>
+      </w:r>
+    </w:p>
+    <w:p>
+      <w:pPr>
+        <w:pStyle w:val="HTML-voorafopgemaakt"/>
+        <w:shd w:val="clear" w:color="auto" w:fill="1F272A"/>
+        <w:rPr>
+          <w:color w:val="DAE3E3"/>
+        </w:rPr>
+      </w:pPr>
+      <w:r>
+        <w:rPr>
+          <w:color w:val="DAE3E3"/>
+        </w:rPr>
+        <w:t>-- JOINING</w:t>
+      </w:r>
+    </w:p>
+    <w:p>
+      <w:pPr>
+        <w:pStyle w:val="HTML-voorafopgemaakt"/>
+        <w:shd w:val="clear" w:color="auto" w:fill="1F272A"/>
+        <w:rPr>
+          <w:color w:val="DAE3E3"/>
+        </w:rPr>
+      </w:pPr>
+    </w:p>
+    <w:p>
+      <w:pPr>
+        <w:pStyle w:val="HTML-voorafopgemaakt"/>
+        <w:shd w:val="clear" w:color="auto" w:fill="1F272A"/>
+        <w:rPr>
+          <w:color w:val="DAE3E3"/>
+        </w:rPr>
+      </w:pPr>
+    </w:p>
+    <w:p>
+      <w:pPr>
+        <w:pStyle w:val="HTML-voorafopgemaakt"/>
+        <w:shd w:val="clear" w:color="auto" w:fill="1F272A"/>
+        <w:rPr>
+          <w:color w:val="DAE3E3"/>
+        </w:rPr>
+      </w:pPr>
+      <w:proofErr w:type="spellStart"/>
+      <w:r>
+        <w:rPr>
+          <w:color w:val="DAE3E3"/>
+        </w:rPr>
+        <w:t>DevEUI</w:t>
+      </w:r>
+      <w:proofErr w:type="spellEnd"/>
+      <w:r>
+        <w:rPr>
+          <w:color w:val="DAE3E3"/>
+        </w:rPr>
+        <w:t>: 0004A30B001F2259</w:t>
+      </w:r>
+    </w:p>
+    <w:p>
+      <w:pPr>
+        <w:pStyle w:val="HTML-voorafopgemaakt"/>
+        <w:shd w:val="clear" w:color="auto" w:fill="1F272A"/>
+        <w:rPr>
+          <w:color w:val="DAE3E3"/>
+        </w:rPr>
+      </w:pPr>
+      <w:proofErr w:type="spellStart"/>
+      <w:r>
+        <w:rPr>
+          <w:color w:val="DAE3E3"/>
+        </w:rPr>
+        <w:t>DevEUI</w:t>
+      </w:r>
+      <w:proofErr w:type="spellEnd"/>
+      <w:r>
+        <w:rPr>
+          <w:color w:val="DAE3E3"/>
+        </w:rPr>
+        <w:t>: 0004A30B001F2259</w:t>
+      </w:r>
+    </w:p>
+    <w:p>
+      <w:pPr>
+        <w:pStyle w:val="HTML-voorafopgemaakt"/>
+        <w:shd w:val="clear" w:color="auto" w:fill="1F272A"/>
+        <w:rPr>
+          <w:color w:val="DAE3E3"/>
+        </w:rPr>
+      </w:pPr>
+    </w:p>
+    <w:p>
+      <w:pPr>
+        <w:rPr>
+          <w:lang w:val="en-US" w:eastAsia="nl-NL"/>
+        </w:rPr>
+      </w:pPr>
+    </w:p>
+    <w:p>
+      <w:pPr>
+        <w:rPr>
+          <w:lang w:val="en-US"/>
+        </w:rPr>
+      </w:pPr>
+      <w:r>
+        <w:rPr>
+          <w:lang w:val="en-US"/>
+        </w:rPr>
+        <w:t xml:space="preserve"> </w:t>
+      </w:r>
     </w:p>
     <w:sectPr>
       <w:headerReference w:type="default" r:id="rId10"/>
@@ -2480,6 +5843,58 @@
       <w:shd w:val="clear" w:color="auto" w:fill="E1DFDD"/>
     </w:rPr>
   </w:style>
+  <w:style w:type="paragraph" w:styleId="HTML-voorafopgemaakt">
+    <w:name w:val="HTML Preformatted"/>
+    <w:basedOn w:val="Standaard"/>
+    <w:link w:val="HTML-voorafopgemaaktChar"/>
+    <w:uiPriority w:val="99"/>
+    <w:unhideWhenUsed/>
+    <w:rsid w:val="00503D71"/>
+    <w:pPr>
+      <w:tabs>
+        <w:tab w:val="left" w:pos="916"/>
+        <w:tab w:val="left" w:pos="1832"/>
+        <w:tab w:val="left" w:pos="2748"/>
+        <w:tab w:val="left" w:pos="3664"/>
+        <w:tab w:val="left" w:pos="4580"/>
+        <w:tab w:val="left" w:pos="5496"/>
+        <w:tab w:val="left" w:pos="6412"/>
+        <w:tab w:val="left" w:pos="7328"/>
+        <w:tab w:val="left" w:pos="8244"/>
+        <w:tab w:val="left" w:pos="9160"/>
+        <w:tab w:val="left" w:pos="10076"/>
+        <w:tab w:val="left" w:pos="10992"/>
+        <w:tab w:val="left" w:pos="11908"/>
+        <w:tab w:val="left" w:pos="12824"/>
+        <w:tab w:val="left" w:pos="13740"/>
+        <w:tab w:val="left" w:pos="14656"/>
+      </w:tabs>
+      <w:spacing w:after="0" w:line="240" w:lineRule="auto"/>
+    </w:pPr>
+    <w:rPr>
+      <w:rFonts w:ascii="Courier New" w:eastAsia="Times New Roman" w:hAnsi="Courier New" w:cs="Courier New"/>
+      <w:kern w:val="0"/>
+      <w:sz w:val="20"/>
+      <w:szCs w:val="20"/>
+      <w:lang w:eastAsia="nl-NL"/>
+      <w14:ligatures w14:val="none"/>
+    </w:rPr>
+  </w:style>
+  <w:style w:type="character" w:customStyle="1" w:styleId="HTML-voorafopgemaaktChar">
+    <w:name w:val="HTML - vooraf opgemaakt Char"/>
+    <w:basedOn w:val="Standaardalinea-lettertype"/>
+    <w:link w:val="HTML-voorafopgemaakt"/>
+    <w:uiPriority w:val="99"/>
+    <w:rsid w:val="00503D71"/>
+    <w:rPr>
+      <w:rFonts w:ascii="Courier New" w:eastAsia="Times New Roman" w:hAnsi="Courier New" w:cs="Courier New"/>
+      <w:kern w:val="0"/>
+      <w:sz w:val="20"/>
+      <w:szCs w:val="20"/>
+      <w:lang w:eastAsia="nl-NL"/>
+      <w14:ligatures w14:val="none"/>
+    </w:rPr>
+  </w:style>
 </w:styles>
 </file>
 

</xml_diff>